<commit_message>
filled out more on planning
</commit_message>
<xml_diff>
--- a/Daimonji Sushi Restaurant.docx
+++ b/Daimonji Sushi Restaurant.docx
@@ -5,9 +5,189 @@
     <w:p>
       <w:pPr>
         <w:pStyle w:val="Title"/>
+        <w:numPr>
+          <w:ilvl w:val="0"/>
+          <w:numId w:val="2"/>
+        </w:numPr>
+        <w:rPr>
+          <w:strike/>
+        </w:rPr>
+      </w:pPr>
+      <w:r>
+        <w:rPr>
+          <w:strike/>
+        </w:rPr>
+        <w:t>Service or product to focus on.</w:t>
+      </w:r>
+    </w:p>
+    <w:p>
+      <w:pPr>
+        <w:pStyle w:val="Title"/>
+        <w:numPr>
+          <w:ilvl w:val="0"/>
+          <w:numId w:val="2"/>
+        </w:numPr>
+      </w:pPr>
+      <w:r>
+        <w:t>Frontend design</w:t>
+      </w:r>
+    </w:p>
+    <w:p>
+      <w:pPr>
+        <w:pStyle w:val="Title"/>
+        <w:numPr>
+          <w:ilvl w:val="1"/>
+          <w:numId w:val="2"/>
+        </w:numPr>
+        <w:rPr>
+          <w:strike/>
+        </w:rPr>
+      </w:pPr>
+      <w:r>
+        <w:rPr>
+          <w:strike/>
+        </w:rPr>
+        <w:t>Domain name options.</w:t>
+      </w:r>
+    </w:p>
+    <w:p>
+      <w:pPr>
+        <w:pStyle w:val="Title"/>
+        <w:numPr>
+          <w:ilvl w:val="1"/>
+          <w:numId w:val="2"/>
+        </w:numPr>
+        <w:rPr>
+          <w:strike/>
+        </w:rPr>
+      </w:pPr>
+      <w:r>
+        <w:rPr>
+          <w:strike/>
+        </w:rPr>
+        <w:t>Audience and their flow through the app/site.</w:t>
+      </w:r>
+    </w:p>
+    <w:p>
+      <w:pPr>
+        <w:pStyle w:val="Title"/>
+        <w:numPr>
+          <w:ilvl w:val="1"/>
+          <w:numId w:val="2"/>
+        </w:numPr>
+        <w:rPr>
+          <w:strike/>
+        </w:rPr>
+      </w:pPr>
+      <w:r>
+        <w:rPr>
+          <w:strike/>
+        </w:rPr>
+        <w:t>Sketch of the page layout.</w:t>
+      </w:r>
+    </w:p>
+    <w:p>
+      <w:pPr>
+        <w:pStyle w:val="Title"/>
+        <w:numPr>
+          <w:ilvl w:val="1"/>
+          <w:numId w:val="2"/>
+        </w:numPr>
+      </w:pPr>
+      <w:r>
+        <w:t>Frontend color scheme, illustration/photography, fonts, and icons.</w:t>
+      </w:r>
+    </w:p>
+    <w:p>
+      <w:pPr>
+        <w:pStyle w:val="Title"/>
+        <w:numPr>
+          <w:ilvl w:val="1"/>
+          <w:numId w:val="2"/>
+        </w:numPr>
+        <w:rPr>
+          <w:strike/>
+        </w:rPr>
+      </w:pPr>
+      <w:r>
+        <w:rPr>
+          <w:strike/>
+        </w:rPr>
+        <w:t>Accessibility features</w:t>
+      </w:r>
+    </w:p>
+    <w:p>
+      <w:pPr>
+        <w:pStyle w:val="Title"/>
+        <w:numPr>
+          <w:ilvl w:val="1"/>
+          <w:numId w:val="2"/>
+        </w:numPr>
+      </w:pPr>
+      <w:r>
+        <w:t>Mobility features. </w:t>
+      </w:r>
+    </w:p>
+    <w:p>
+      <w:pPr>
+        <w:pStyle w:val="Title"/>
+        <w:numPr>
+          <w:ilvl w:val="0"/>
+          <w:numId w:val="2"/>
+        </w:numPr>
+      </w:pPr>
+      <w:r>
+        <w:t>Backend</w:t>
+      </w:r>
+    </w:p>
+    <w:p>
+      <w:pPr>
+        <w:pStyle w:val="Title"/>
+        <w:numPr>
+          <w:ilvl w:val="1"/>
+          <w:numId w:val="2"/>
+        </w:numPr>
+      </w:pPr>
+      <w:r>
+        <w:t>MERN file structure.</w:t>
+      </w:r>
+    </w:p>
+    <w:p>
+      <w:pPr>
+        <w:pStyle w:val="Title"/>
+        <w:numPr>
+          <w:ilvl w:val="1"/>
+          <w:numId w:val="2"/>
+        </w:numPr>
+      </w:pPr>
+      <w:r>
+        <w:t>Security measures.</w:t>
+      </w:r>
+    </w:p>
+    <w:p>
+      <w:pPr>
+        <w:pStyle w:val="Title"/>
+        <w:numPr>
+          <w:ilvl w:val="1"/>
+          <w:numId w:val="2"/>
+        </w:numPr>
+      </w:pPr>
+      <w:r>
+        <w:t>Host for the site/app.</w:t>
+      </w:r>
+    </w:p>
+    <w:p>
+      <w:pPr>
+        <w:pStyle w:val="Title"/>
+      </w:pPr>
+    </w:p>
+    <w:p>
+      <w:pPr>
+        <w:pStyle w:val="Title"/>
       </w:pPr>
       <w:proofErr w:type="spellStart"/>
       <w:r>
+        <w:lastRenderedPageBreak/>
         <w:t>Daimonji</w:t>
       </w:r>
       <w:proofErr w:type="spellEnd"/>
@@ -49,7 +229,7 @@
       <w:r>
         <w:t xml:space="preserve">Domain Name: </w:t>
       </w:r>
-      <w:hyperlink r:id="rId4" w:history="1">
+      <w:hyperlink r:id="rId5" w:history="1">
         <w:r>
           <w:rPr>
             <w:rStyle w:val="Hyperlink"/>
@@ -69,7 +249,31 @@
     <w:p>
       <w:r>
         <w:tab/>
-        <w:t xml:space="preserve">As a user, they will be able to view the website domain and check some of the various items that are listed on the menu including the appetizers, main courses, drinks, and dessert menu. Users will be able to search for the website via their favorite search engine. If a customer is at the restaurant, a QR code will be displayed on the table which will allow them to access the website via their phones. </w:t>
+      </w:r>
+      <w:r>
+        <w:t xml:space="preserve">Currently there is no viable website for the restaurant </w:t>
+      </w:r>
+      <w:proofErr w:type="spellStart"/>
+      <w:r>
+        <w:t>Daimonji</w:t>
+      </w:r>
+      <w:proofErr w:type="spellEnd"/>
+      <w:r>
+        <w:t xml:space="preserve"> Sushi. They have been around for 10 years and currently the restaurant utilizes physical menus at their restaurant. Searching online for the restaurant, there is currently a yelp site and Google reviews. Customers will upload the physical menu on these review sites, but currently no up to date site exists. </w:t>
+      </w:r>
+    </w:p>
+    <w:p>
+      <w:pPr>
+        <w:ind w:firstLine="720"/>
+      </w:pPr>
+      <w:r>
+        <w:t xml:space="preserve">As a user, </w:t>
+      </w:r>
+      <w:r>
+        <w:t>customers</w:t>
+      </w:r>
+      <w:r>
+        <w:t xml:space="preserve"> will be able to view the website domain and check some of the various items that are listed on the menu including the appetizers, main courses, drinks, and dessert menu. Users will be able to search for the website via their favorite search engine. If a customer is at the restaurant, a QR code will be displayed on the table which will allow them to access the website via their phones. </w:t>
       </w:r>
     </w:p>
     <w:p/>
@@ -83,13 +287,30 @@
     </w:p>
     <w:p>
       <w:r>
-        <w:tab/>
-      </w:r>
-    </w:p>
-    <w:p>
-      <w:r>
-        <w:br w:type="page"/>
-      </w:r>
+        <w:t xml:space="preserve">The layout and plan is currently designed using the Figma app. A basic layout is implement show case both the PC/ desktop view as well as the mobile version if a user were to be viewing the website on their smartphone. </w:t>
+      </w:r>
+    </w:p>
+    <w:p>
+      <w:hyperlink r:id="rId6" w:history="1">
+        <w:r>
+          <w:rPr>
+            <w:rStyle w:val="Hyperlink"/>
+          </w:rPr>
+          <w:t>Sushi Resta</w:t>
+        </w:r>
+        <w:r>
+          <w:rPr>
+            <w:rStyle w:val="Hyperlink"/>
+          </w:rPr>
+          <w:t>u</w:t>
+        </w:r>
+        <w:r>
+          <w:rPr>
+            <w:rStyle w:val="Hyperlink"/>
+          </w:rPr>
+          <w:t>rant – Figma</w:t>
+        </w:r>
+      </w:hyperlink>
     </w:p>
     <w:p/>
     <w:p>
@@ -115,15 +336,7 @@
     </w:p>
     <w:p>
       <w:r>
-        <w:t xml:space="preserve">As a user, I want to be able to filter the menu items based </w:t>
-      </w:r>
-      <w:proofErr w:type="gramStart"/>
-      <w:r>
-        <w:t>off of</w:t>
-      </w:r>
-      <w:proofErr w:type="gramEnd"/>
-      <w:r>
-        <w:t xml:space="preserve"> whether they are cooked or raw</w:t>
+        <w:t>As a user, I want to be able to filter the menu items based off of whether they are cooked or raw</w:t>
       </w:r>
     </w:p>
     <w:p>
@@ -140,6 +353,193 @@
     <w:p>
       <w:r>
         <w:t>As an admin, I want to be able to see the current inventory of my products and supplies</w:t>
+      </w:r>
+    </w:p>
+    <w:p/>
+    <w:p>
+      <w:pPr>
+        <w:pStyle w:val="Heading1"/>
+      </w:pPr>
+      <w:r>
+        <w:t>Front End Color Scheme</w:t>
+      </w:r>
+    </w:p>
+    <w:p>
+      <w:r>
+        <w:t>Main page will have contrast colors of</w:t>
+      </w:r>
+    </w:p>
+    <w:p>
+      <w:pPr>
+        <w:pStyle w:val="ListParagraph"/>
+        <w:numPr>
+          <w:ilvl w:val="0"/>
+          <w:numId w:val="5"/>
+        </w:numPr>
+      </w:pPr>
+      <w:r>
+        <w:t>#</w:t>
+      </w:r>
+      <w:r>
+        <w:t>FCFAEE</w:t>
+      </w:r>
+    </w:p>
+    <w:p>
+      <w:pPr>
+        <w:pStyle w:val="ListParagraph"/>
+        <w:numPr>
+          <w:ilvl w:val="0"/>
+          <w:numId w:val="5"/>
+        </w:numPr>
+      </w:pPr>
+      <w:r>
+        <w:t>#</w:t>
+      </w:r>
+      <w:r>
+        <w:t>B8001F</w:t>
+      </w:r>
+    </w:p>
+    <w:p>
+      <w:r>
+        <w:t xml:space="preserve">Will also be implementing </w:t>
+      </w:r>
+      <w:proofErr w:type="spellStart"/>
+      <w:r>
+        <w:t>MaterialsUI</w:t>
+      </w:r>
+      <w:proofErr w:type="spellEnd"/>
+      <w:r>
+        <w:t xml:space="preserve"> for some components for the header/ footer. </w:t>
+      </w:r>
+    </w:p>
+    <w:p/>
+    <w:p/>
+    <w:p>
+      <w:pPr>
+        <w:pStyle w:val="Heading1"/>
+      </w:pPr>
+      <w:r>
+        <w:t>Accessibility Features</w:t>
+      </w:r>
+    </w:p>
+    <w:p>
+      <w:r>
+        <w:t xml:space="preserve">In order to provide appropriate </w:t>
+      </w:r>
+      <w:r>
+        <w:t>accessibility</w:t>
+      </w:r>
+      <w:r>
+        <w:t xml:space="preserve"> for all users, the website will include some of the following (in no particular order)</w:t>
+      </w:r>
+      <w:r>
+        <w:t xml:space="preserve"> (</w:t>
+      </w:r>
+      <w:hyperlink r:id="rId7" w:history="1">
+        <w:r>
+          <w:rPr>
+            <w:rStyle w:val="Hyperlink"/>
+          </w:rPr>
+          <w:t xml:space="preserve">Website Accessibility Checklist (15 Best Practices) | </w:t>
+        </w:r>
+        <w:proofErr w:type="spellStart"/>
+        <w:r>
+          <w:rPr>
+            <w:rStyle w:val="Hyperlink"/>
+          </w:rPr>
+          <w:t>WebsiteSetup</w:t>
+        </w:r>
+        <w:proofErr w:type="spellEnd"/>
+      </w:hyperlink>
+      <w:r>
+        <w:t>)</w:t>
+      </w:r>
+    </w:p>
+    <w:p>
+      <w:pPr>
+        <w:pStyle w:val="ListParagraph"/>
+        <w:numPr>
+          <w:ilvl w:val="0"/>
+          <w:numId w:val="4"/>
+        </w:numPr>
+      </w:pPr>
+      <w:r>
+        <w:t>Appropriate color contrast</w:t>
+      </w:r>
+    </w:p>
+    <w:p>
+      <w:pPr>
+        <w:pStyle w:val="ListParagraph"/>
+        <w:numPr>
+          <w:ilvl w:val="0"/>
+          <w:numId w:val="4"/>
+        </w:numPr>
+      </w:pPr>
+      <w:r>
+        <w:t xml:space="preserve">Implement a “light” and “dark mode” button </w:t>
+      </w:r>
+    </w:p>
+    <w:p>
+      <w:pPr>
+        <w:pStyle w:val="ListParagraph"/>
+        <w:numPr>
+          <w:ilvl w:val="0"/>
+          <w:numId w:val="4"/>
+        </w:numPr>
+      </w:pPr>
+      <w:r>
+        <w:t>Images will have alternative text</w:t>
+      </w:r>
+    </w:p>
+    <w:p>
+      <w:pPr>
+        <w:pStyle w:val="ListParagraph"/>
+        <w:numPr>
+          <w:ilvl w:val="0"/>
+          <w:numId w:val="4"/>
+        </w:numPr>
+      </w:pPr>
+      <w:r>
+        <w:lastRenderedPageBreak/>
+        <w:t>Responsive design using larger buttons and easily visible links</w:t>
+      </w:r>
+    </w:p>
+    <w:p>
+      <w:pPr>
+        <w:pStyle w:val="ListParagraph"/>
+        <w:numPr>
+          <w:ilvl w:val="0"/>
+          <w:numId w:val="4"/>
+        </w:numPr>
+      </w:pPr>
+      <w:r>
+        <w:t xml:space="preserve">Using appropriate </w:t>
+      </w:r>
+      <w:r>
+        <w:t>semantic</w:t>
+      </w:r>
+      <w:r>
+        <w:t xml:space="preserve"> HTML structure and labels</w:t>
+      </w:r>
+    </w:p>
+    <w:p>
+      <w:pPr>
+        <w:pStyle w:val="ListParagraph"/>
+        <w:numPr>
+          <w:ilvl w:val="0"/>
+          <w:numId w:val="4"/>
+        </w:numPr>
+      </w:pPr>
+      <w:r>
+        <w:t xml:space="preserve">Adding the focus </w:t>
+      </w:r>
+      <w:proofErr w:type="spellStart"/>
+      <w:r>
+        <w:t>css</w:t>
+      </w:r>
+      <w:proofErr w:type="spellEnd"/>
+      <w:r>
+        <w:t xml:space="preserve"> properties for buttons and labels to improve visual indicators</w:t>
       </w:r>
     </w:p>
     <w:p/>
@@ -151,6 +551,638 @@
     </w:sectPr>
   </w:body>
 </w:document>
+</file>
+
+<file path=word/numbering.xml><?xml version="1.0" encoding="utf-8"?>
+<w:numbering xmlns:wpc="http://schemas.microsoft.com/office/word/2010/wordprocessingCanvas" xmlns:cx="http://schemas.microsoft.com/office/drawing/2014/chartex" xmlns:cx1="http://schemas.microsoft.com/office/drawing/2015/9/8/chartex" xmlns:cx2="http://schemas.microsoft.com/office/drawing/2015/10/21/chartex" xmlns:cx3="http://schemas.microsoft.com/office/drawing/2016/5/9/chartex" xmlns:cx4="http://schemas.microsoft.com/office/drawing/2016/5/10/chartex" xmlns:cx5="http://schemas.microsoft.com/office/drawing/2016/5/11/chartex" xmlns:cx6="http://schemas.microsoft.com/office/drawing/2016/5/12/chartex" xmlns:cx7="http://schemas.microsoft.com/office/drawing/2016/5/13/chartex" xmlns:cx8="http://schemas.microsoft.com/office/drawing/2016/5/14/chartex" xmlns:mc="http://schemas.openxmlformats.org/markup-compatibility/2006" xmlns:aink="http://schemas.microsoft.com/office/drawing/2016/ink" xmlns:am3d="http://schemas.microsoft.com/office/drawing/2017/model3d" xmlns:o="urn:schemas-microsoft-com:office:office" xmlns:oel="http://schemas.microsoft.com/office/2019/extlst" xmlns:r="http://schemas.openxmlformats.org/officeDocument/2006/relationships" xmlns:m="http://schemas.openxmlformats.org/officeDocument/2006/math" xmlns:v="urn:schemas-microsoft-com:vml" xmlns:wp14="http://schemas.microsoft.com/office/word/2010/wordprocessingDrawing" xmlns:wp="http://schemas.openxmlformats.org/drawingml/2006/wordprocessingDrawing" xmlns:w10="urn:schemas-microsoft-com:office:word" xmlns:w="http://schemas.openxmlformats.org/wordprocessingml/2006/main" xmlns:w14="http://schemas.microsoft.com/office/word/2010/wordml" xmlns:w15="http://schemas.microsoft.com/office/word/2012/wordml" xmlns:w16cex="http://schemas.microsoft.com/office/word/2018/wordml/cex" xmlns:w16cid="http://schemas.microsoft.com/office/word/2016/wordml/cid" xmlns:w16="http://schemas.microsoft.com/office/word/2018/wordml" xmlns:w16du="http://schemas.microsoft.com/office/word/2023/wordml/word16du" xmlns:w16sdtdh="http://schemas.microsoft.com/office/word/2020/wordml/sdtdatahash" xmlns:w16se="http://schemas.microsoft.com/office/word/2015/wordml/symex" xmlns:wpg="http://schemas.microsoft.com/office/word/2010/wordprocessingGroup" xmlns:wpi="http://schemas.microsoft.com/office/word/2010/wordprocessingInk" xmlns:wne="http://schemas.microsoft.com/office/word/2006/wordml" xmlns:wps="http://schemas.microsoft.com/office/word/2010/wordprocessingShape" mc:Ignorable="w14 w15 w16se w16cid w16 w16cex w16sdtdh w16du wp14">
+  <w:abstractNum w:abstractNumId="0" w15:restartNumberingAfterBreak="0">
+    <w:nsid w:val="090C3297"/>
+    <w:multiLevelType w:val="multilevel"/>
+    <w:tmpl w:val="1904F5EC"/>
+    <w:lvl w:ilvl="0">
+      <w:start w:val="1"/>
+      <w:numFmt w:val="bullet"/>
+      <w:lvlText w:val=""/>
+      <w:lvlJc w:val="left"/>
+      <w:pPr>
+        <w:tabs>
+          <w:tab w:val="num" w:pos="720"/>
+        </w:tabs>
+        <w:ind w:left="720" w:hanging="360"/>
+      </w:pPr>
+      <w:rPr>
+        <w:rFonts w:ascii="Symbol" w:hAnsi="Symbol" w:hint="default"/>
+        <w:sz w:val="20"/>
+      </w:rPr>
+    </w:lvl>
+    <w:lvl w:ilvl="1">
+      <w:start w:val="1"/>
+      <w:numFmt w:val="bullet"/>
+      <w:lvlText w:val="o"/>
+      <w:lvlJc w:val="left"/>
+      <w:pPr>
+        <w:tabs>
+          <w:tab w:val="num" w:pos="1440"/>
+        </w:tabs>
+        <w:ind w:left="1440" w:hanging="360"/>
+      </w:pPr>
+      <w:rPr>
+        <w:rFonts w:ascii="Courier New" w:hAnsi="Courier New" w:hint="default"/>
+        <w:sz w:val="20"/>
+      </w:rPr>
+    </w:lvl>
+    <w:lvl w:ilvl="2" w:tentative="1">
+      <w:start w:val="1"/>
+      <w:numFmt w:val="bullet"/>
+      <w:lvlText w:val=""/>
+      <w:lvlJc w:val="left"/>
+      <w:pPr>
+        <w:tabs>
+          <w:tab w:val="num" w:pos="2160"/>
+        </w:tabs>
+        <w:ind w:left="2160" w:hanging="360"/>
+      </w:pPr>
+      <w:rPr>
+        <w:rFonts w:ascii="Wingdings" w:hAnsi="Wingdings" w:hint="default"/>
+        <w:sz w:val="20"/>
+      </w:rPr>
+    </w:lvl>
+    <w:lvl w:ilvl="3" w:tentative="1">
+      <w:start w:val="1"/>
+      <w:numFmt w:val="bullet"/>
+      <w:lvlText w:val=""/>
+      <w:lvlJc w:val="left"/>
+      <w:pPr>
+        <w:tabs>
+          <w:tab w:val="num" w:pos="2880"/>
+        </w:tabs>
+        <w:ind w:left="2880" w:hanging="360"/>
+      </w:pPr>
+      <w:rPr>
+        <w:rFonts w:ascii="Wingdings" w:hAnsi="Wingdings" w:hint="default"/>
+        <w:sz w:val="20"/>
+      </w:rPr>
+    </w:lvl>
+    <w:lvl w:ilvl="4" w:tentative="1">
+      <w:start w:val="1"/>
+      <w:numFmt w:val="bullet"/>
+      <w:lvlText w:val=""/>
+      <w:lvlJc w:val="left"/>
+      <w:pPr>
+        <w:tabs>
+          <w:tab w:val="num" w:pos="3600"/>
+        </w:tabs>
+        <w:ind w:left="3600" w:hanging="360"/>
+      </w:pPr>
+      <w:rPr>
+        <w:rFonts w:ascii="Wingdings" w:hAnsi="Wingdings" w:hint="default"/>
+        <w:sz w:val="20"/>
+      </w:rPr>
+    </w:lvl>
+    <w:lvl w:ilvl="5" w:tentative="1">
+      <w:start w:val="1"/>
+      <w:numFmt w:val="bullet"/>
+      <w:lvlText w:val=""/>
+      <w:lvlJc w:val="left"/>
+      <w:pPr>
+        <w:tabs>
+          <w:tab w:val="num" w:pos="4320"/>
+        </w:tabs>
+        <w:ind w:left="4320" w:hanging="360"/>
+      </w:pPr>
+      <w:rPr>
+        <w:rFonts w:ascii="Wingdings" w:hAnsi="Wingdings" w:hint="default"/>
+        <w:sz w:val="20"/>
+      </w:rPr>
+    </w:lvl>
+    <w:lvl w:ilvl="6" w:tentative="1">
+      <w:start w:val="1"/>
+      <w:numFmt w:val="bullet"/>
+      <w:lvlText w:val=""/>
+      <w:lvlJc w:val="left"/>
+      <w:pPr>
+        <w:tabs>
+          <w:tab w:val="num" w:pos="5040"/>
+        </w:tabs>
+        <w:ind w:left="5040" w:hanging="360"/>
+      </w:pPr>
+      <w:rPr>
+        <w:rFonts w:ascii="Wingdings" w:hAnsi="Wingdings" w:hint="default"/>
+        <w:sz w:val="20"/>
+      </w:rPr>
+    </w:lvl>
+    <w:lvl w:ilvl="7" w:tentative="1">
+      <w:start w:val="1"/>
+      <w:numFmt w:val="bullet"/>
+      <w:lvlText w:val=""/>
+      <w:lvlJc w:val="left"/>
+      <w:pPr>
+        <w:tabs>
+          <w:tab w:val="num" w:pos="5760"/>
+        </w:tabs>
+        <w:ind w:left="5760" w:hanging="360"/>
+      </w:pPr>
+      <w:rPr>
+        <w:rFonts w:ascii="Wingdings" w:hAnsi="Wingdings" w:hint="default"/>
+        <w:sz w:val="20"/>
+      </w:rPr>
+    </w:lvl>
+    <w:lvl w:ilvl="8" w:tentative="1">
+      <w:start w:val="1"/>
+      <w:numFmt w:val="bullet"/>
+      <w:lvlText w:val=""/>
+      <w:lvlJc w:val="left"/>
+      <w:pPr>
+        <w:tabs>
+          <w:tab w:val="num" w:pos="6480"/>
+        </w:tabs>
+        <w:ind w:left="6480" w:hanging="360"/>
+      </w:pPr>
+      <w:rPr>
+        <w:rFonts w:ascii="Wingdings" w:hAnsi="Wingdings" w:hint="default"/>
+        <w:sz w:val="20"/>
+      </w:rPr>
+    </w:lvl>
+  </w:abstractNum>
+  <w:abstractNum w:abstractNumId="1" w15:restartNumberingAfterBreak="0">
+    <w:nsid w:val="166438E4"/>
+    <w:multiLevelType w:val="hybridMultilevel"/>
+    <w:tmpl w:val="FB66243E"/>
+    <w:lvl w:ilvl="0" w:tplc="9148F664">
+      <w:numFmt w:val="bullet"/>
+      <w:lvlText w:val="-"/>
+      <w:lvlJc w:val="left"/>
+      <w:pPr>
+        <w:ind w:left="720" w:hanging="360"/>
+      </w:pPr>
+      <w:rPr>
+        <w:rFonts w:ascii="Aptos" w:eastAsiaTheme="minorHAnsi" w:hAnsi="Aptos" w:cstheme="minorBidi" w:hint="default"/>
+      </w:rPr>
+    </w:lvl>
+    <w:lvl w:ilvl="1" w:tplc="04090003" w:tentative="1">
+      <w:start w:val="1"/>
+      <w:numFmt w:val="bullet"/>
+      <w:lvlText w:val="o"/>
+      <w:lvlJc w:val="left"/>
+      <w:pPr>
+        <w:ind w:left="1440" w:hanging="360"/>
+      </w:pPr>
+      <w:rPr>
+        <w:rFonts w:ascii="Courier New" w:hAnsi="Courier New" w:cs="Courier New" w:hint="default"/>
+      </w:rPr>
+    </w:lvl>
+    <w:lvl w:ilvl="2" w:tplc="04090005" w:tentative="1">
+      <w:start w:val="1"/>
+      <w:numFmt w:val="bullet"/>
+      <w:lvlText w:val=""/>
+      <w:lvlJc w:val="left"/>
+      <w:pPr>
+        <w:ind w:left="2160" w:hanging="360"/>
+      </w:pPr>
+      <w:rPr>
+        <w:rFonts w:ascii="Wingdings" w:hAnsi="Wingdings" w:hint="default"/>
+      </w:rPr>
+    </w:lvl>
+    <w:lvl w:ilvl="3" w:tplc="04090001" w:tentative="1">
+      <w:start w:val="1"/>
+      <w:numFmt w:val="bullet"/>
+      <w:lvlText w:val=""/>
+      <w:lvlJc w:val="left"/>
+      <w:pPr>
+        <w:ind w:left="2880" w:hanging="360"/>
+      </w:pPr>
+      <w:rPr>
+        <w:rFonts w:ascii="Symbol" w:hAnsi="Symbol" w:hint="default"/>
+      </w:rPr>
+    </w:lvl>
+    <w:lvl w:ilvl="4" w:tplc="04090003" w:tentative="1">
+      <w:start w:val="1"/>
+      <w:numFmt w:val="bullet"/>
+      <w:lvlText w:val="o"/>
+      <w:lvlJc w:val="left"/>
+      <w:pPr>
+        <w:ind w:left="3600" w:hanging="360"/>
+      </w:pPr>
+      <w:rPr>
+        <w:rFonts w:ascii="Courier New" w:hAnsi="Courier New" w:cs="Courier New" w:hint="default"/>
+      </w:rPr>
+    </w:lvl>
+    <w:lvl w:ilvl="5" w:tplc="04090005" w:tentative="1">
+      <w:start w:val="1"/>
+      <w:numFmt w:val="bullet"/>
+      <w:lvlText w:val=""/>
+      <w:lvlJc w:val="left"/>
+      <w:pPr>
+        <w:ind w:left="4320" w:hanging="360"/>
+      </w:pPr>
+      <w:rPr>
+        <w:rFonts w:ascii="Wingdings" w:hAnsi="Wingdings" w:hint="default"/>
+      </w:rPr>
+    </w:lvl>
+    <w:lvl w:ilvl="6" w:tplc="04090001" w:tentative="1">
+      <w:start w:val="1"/>
+      <w:numFmt w:val="bullet"/>
+      <w:lvlText w:val=""/>
+      <w:lvlJc w:val="left"/>
+      <w:pPr>
+        <w:ind w:left="5040" w:hanging="360"/>
+      </w:pPr>
+      <w:rPr>
+        <w:rFonts w:ascii="Symbol" w:hAnsi="Symbol" w:hint="default"/>
+      </w:rPr>
+    </w:lvl>
+    <w:lvl w:ilvl="7" w:tplc="04090003" w:tentative="1">
+      <w:start w:val="1"/>
+      <w:numFmt w:val="bullet"/>
+      <w:lvlText w:val="o"/>
+      <w:lvlJc w:val="left"/>
+      <w:pPr>
+        <w:ind w:left="5760" w:hanging="360"/>
+      </w:pPr>
+      <w:rPr>
+        <w:rFonts w:ascii="Courier New" w:hAnsi="Courier New" w:cs="Courier New" w:hint="default"/>
+      </w:rPr>
+    </w:lvl>
+    <w:lvl w:ilvl="8" w:tplc="04090005" w:tentative="1">
+      <w:start w:val="1"/>
+      <w:numFmt w:val="bullet"/>
+      <w:lvlText w:val=""/>
+      <w:lvlJc w:val="left"/>
+      <w:pPr>
+        <w:ind w:left="6480" w:hanging="360"/>
+      </w:pPr>
+      <w:rPr>
+        <w:rFonts w:ascii="Wingdings" w:hAnsi="Wingdings" w:hint="default"/>
+      </w:rPr>
+    </w:lvl>
+  </w:abstractNum>
+  <w:abstractNum w:abstractNumId="2" w15:restartNumberingAfterBreak="0">
+    <w:nsid w:val="1AF031C8"/>
+    <w:multiLevelType w:val="hybridMultilevel"/>
+    <w:tmpl w:val="BEA8D206"/>
+    <w:lvl w:ilvl="0" w:tplc="BCE896C6">
+      <w:start w:val="1"/>
+      <w:numFmt w:val="bullet"/>
+      <w:lvlText w:val="-"/>
+      <w:lvlJc w:val="left"/>
+      <w:pPr>
+        <w:ind w:left="720" w:hanging="360"/>
+      </w:pPr>
+      <w:rPr>
+        <w:rFonts w:ascii="Aptos" w:eastAsiaTheme="minorHAnsi" w:hAnsi="Aptos" w:cstheme="minorBidi" w:hint="default"/>
+      </w:rPr>
+    </w:lvl>
+    <w:lvl w:ilvl="1" w:tplc="04090003" w:tentative="1">
+      <w:start w:val="1"/>
+      <w:numFmt w:val="bullet"/>
+      <w:lvlText w:val="o"/>
+      <w:lvlJc w:val="left"/>
+      <w:pPr>
+        <w:ind w:left="1440" w:hanging="360"/>
+      </w:pPr>
+      <w:rPr>
+        <w:rFonts w:ascii="Courier New" w:hAnsi="Courier New" w:cs="Courier New" w:hint="default"/>
+      </w:rPr>
+    </w:lvl>
+    <w:lvl w:ilvl="2" w:tplc="04090005" w:tentative="1">
+      <w:start w:val="1"/>
+      <w:numFmt w:val="bullet"/>
+      <w:lvlText w:val=""/>
+      <w:lvlJc w:val="left"/>
+      <w:pPr>
+        <w:ind w:left="2160" w:hanging="360"/>
+      </w:pPr>
+      <w:rPr>
+        <w:rFonts w:ascii="Wingdings" w:hAnsi="Wingdings" w:hint="default"/>
+      </w:rPr>
+    </w:lvl>
+    <w:lvl w:ilvl="3" w:tplc="04090001" w:tentative="1">
+      <w:start w:val="1"/>
+      <w:numFmt w:val="bullet"/>
+      <w:lvlText w:val=""/>
+      <w:lvlJc w:val="left"/>
+      <w:pPr>
+        <w:ind w:left="2880" w:hanging="360"/>
+      </w:pPr>
+      <w:rPr>
+        <w:rFonts w:ascii="Symbol" w:hAnsi="Symbol" w:hint="default"/>
+      </w:rPr>
+    </w:lvl>
+    <w:lvl w:ilvl="4" w:tplc="04090003" w:tentative="1">
+      <w:start w:val="1"/>
+      <w:numFmt w:val="bullet"/>
+      <w:lvlText w:val="o"/>
+      <w:lvlJc w:val="left"/>
+      <w:pPr>
+        <w:ind w:left="3600" w:hanging="360"/>
+      </w:pPr>
+      <w:rPr>
+        <w:rFonts w:ascii="Courier New" w:hAnsi="Courier New" w:cs="Courier New" w:hint="default"/>
+      </w:rPr>
+    </w:lvl>
+    <w:lvl w:ilvl="5" w:tplc="04090005" w:tentative="1">
+      <w:start w:val="1"/>
+      <w:numFmt w:val="bullet"/>
+      <w:lvlText w:val=""/>
+      <w:lvlJc w:val="left"/>
+      <w:pPr>
+        <w:ind w:left="4320" w:hanging="360"/>
+      </w:pPr>
+      <w:rPr>
+        <w:rFonts w:ascii="Wingdings" w:hAnsi="Wingdings" w:hint="default"/>
+      </w:rPr>
+    </w:lvl>
+    <w:lvl w:ilvl="6" w:tplc="04090001" w:tentative="1">
+      <w:start w:val="1"/>
+      <w:numFmt w:val="bullet"/>
+      <w:lvlText w:val=""/>
+      <w:lvlJc w:val="left"/>
+      <w:pPr>
+        <w:ind w:left="5040" w:hanging="360"/>
+      </w:pPr>
+      <w:rPr>
+        <w:rFonts w:ascii="Symbol" w:hAnsi="Symbol" w:hint="default"/>
+      </w:rPr>
+    </w:lvl>
+    <w:lvl w:ilvl="7" w:tplc="04090003" w:tentative="1">
+      <w:start w:val="1"/>
+      <w:numFmt w:val="bullet"/>
+      <w:lvlText w:val="o"/>
+      <w:lvlJc w:val="left"/>
+      <w:pPr>
+        <w:ind w:left="5760" w:hanging="360"/>
+      </w:pPr>
+      <w:rPr>
+        <w:rFonts w:ascii="Courier New" w:hAnsi="Courier New" w:cs="Courier New" w:hint="default"/>
+      </w:rPr>
+    </w:lvl>
+    <w:lvl w:ilvl="8" w:tplc="04090005" w:tentative="1">
+      <w:start w:val="1"/>
+      <w:numFmt w:val="bullet"/>
+      <w:lvlText w:val=""/>
+      <w:lvlJc w:val="left"/>
+      <w:pPr>
+        <w:ind w:left="6480" w:hanging="360"/>
+      </w:pPr>
+      <w:rPr>
+        <w:rFonts w:ascii="Wingdings" w:hAnsi="Wingdings" w:hint="default"/>
+      </w:rPr>
+    </w:lvl>
+  </w:abstractNum>
+  <w:abstractNum w:abstractNumId="3" w15:restartNumberingAfterBreak="0">
+    <w:nsid w:val="296658F5"/>
+    <w:multiLevelType w:val="multilevel"/>
+    <w:tmpl w:val="F4F2720C"/>
+    <w:lvl w:ilvl="0">
+      <w:start w:val="1"/>
+      <w:numFmt w:val="bullet"/>
+      <w:lvlText w:val=""/>
+      <w:lvlJc w:val="left"/>
+      <w:pPr>
+        <w:tabs>
+          <w:tab w:val="num" w:pos="720"/>
+        </w:tabs>
+        <w:ind w:left="720" w:hanging="360"/>
+      </w:pPr>
+      <w:rPr>
+        <w:rFonts w:ascii="Symbol" w:hAnsi="Symbol" w:hint="default"/>
+        <w:sz w:val="20"/>
+      </w:rPr>
+    </w:lvl>
+    <w:lvl w:ilvl="1">
+      <w:start w:val="1"/>
+      <w:numFmt w:val="bullet"/>
+      <w:lvlText w:val="o"/>
+      <w:lvlJc w:val="left"/>
+      <w:pPr>
+        <w:tabs>
+          <w:tab w:val="num" w:pos="1440"/>
+        </w:tabs>
+        <w:ind w:left="1440" w:hanging="360"/>
+      </w:pPr>
+      <w:rPr>
+        <w:rFonts w:ascii="Courier New" w:hAnsi="Courier New" w:hint="default"/>
+        <w:sz w:val="20"/>
+      </w:rPr>
+    </w:lvl>
+    <w:lvl w:ilvl="2" w:tentative="1">
+      <w:start w:val="1"/>
+      <w:numFmt w:val="bullet"/>
+      <w:lvlText w:val=""/>
+      <w:lvlJc w:val="left"/>
+      <w:pPr>
+        <w:tabs>
+          <w:tab w:val="num" w:pos="2160"/>
+        </w:tabs>
+        <w:ind w:left="2160" w:hanging="360"/>
+      </w:pPr>
+      <w:rPr>
+        <w:rFonts w:ascii="Wingdings" w:hAnsi="Wingdings" w:hint="default"/>
+        <w:sz w:val="20"/>
+      </w:rPr>
+    </w:lvl>
+    <w:lvl w:ilvl="3" w:tentative="1">
+      <w:start w:val="1"/>
+      <w:numFmt w:val="bullet"/>
+      <w:lvlText w:val=""/>
+      <w:lvlJc w:val="left"/>
+      <w:pPr>
+        <w:tabs>
+          <w:tab w:val="num" w:pos="2880"/>
+        </w:tabs>
+        <w:ind w:left="2880" w:hanging="360"/>
+      </w:pPr>
+      <w:rPr>
+        <w:rFonts w:ascii="Wingdings" w:hAnsi="Wingdings" w:hint="default"/>
+        <w:sz w:val="20"/>
+      </w:rPr>
+    </w:lvl>
+    <w:lvl w:ilvl="4" w:tentative="1">
+      <w:start w:val="1"/>
+      <w:numFmt w:val="bullet"/>
+      <w:lvlText w:val=""/>
+      <w:lvlJc w:val="left"/>
+      <w:pPr>
+        <w:tabs>
+          <w:tab w:val="num" w:pos="3600"/>
+        </w:tabs>
+        <w:ind w:left="3600" w:hanging="360"/>
+      </w:pPr>
+      <w:rPr>
+        <w:rFonts w:ascii="Wingdings" w:hAnsi="Wingdings" w:hint="default"/>
+        <w:sz w:val="20"/>
+      </w:rPr>
+    </w:lvl>
+    <w:lvl w:ilvl="5" w:tentative="1">
+      <w:start w:val="1"/>
+      <w:numFmt w:val="bullet"/>
+      <w:lvlText w:val=""/>
+      <w:lvlJc w:val="left"/>
+      <w:pPr>
+        <w:tabs>
+          <w:tab w:val="num" w:pos="4320"/>
+        </w:tabs>
+        <w:ind w:left="4320" w:hanging="360"/>
+      </w:pPr>
+      <w:rPr>
+        <w:rFonts w:ascii="Wingdings" w:hAnsi="Wingdings" w:hint="default"/>
+        <w:sz w:val="20"/>
+      </w:rPr>
+    </w:lvl>
+    <w:lvl w:ilvl="6" w:tentative="1">
+      <w:start w:val="1"/>
+      <w:numFmt w:val="bullet"/>
+      <w:lvlText w:val=""/>
+      <w:lvlJc w:val="left"/>
+      <w:pPr>
+        <w:tabs>
+          <w:tab w:val="num" w:pos="5040"/>
+        </w:tabs>
+        <w:ind w:left="5040" w:hanging="360"/>
+      </w:pPr>
+      <w:rPr>
+        <w:rFonts w:ascii="Wingdings" w:hAnsi="Wingdings" w:hint="default"/>
+        <w:sz w:val="20"/>
+      </w:rPr>
+    </w:lvl>
+    <w:lvl w:ilvl="7" w:tentative="1">
+      <w:start w:val="1"/>
+      <w:numFmt w:val="bullet"/>
+      <w:lvlText w:val=""/>
+      <w:lvlJc w:val="left"/>
+      <w:pPr>
+        <w:tabs>
+          <w:tab w:val="num" w:pos="5760"/>
+        </w:tabs>
+        <w:ind w:left="5760" w:hanging="360"/>
+      </w:pPr>
+      <w:rPr>
+        <w:rFonts w:ascii="Wingdings" w:hAnsi="Wingdings" w:hint="default"/>
+        <w:sz w:val="20"/>
+      </w:rPr>
+    </w:lvl>
+    <w:lvl w:ilvl="8" w:tentative="1">
+      <w:start w:val="1"/>
+      <w:numFmt w:val="bullet"/>
+      <w:lvlText w:val=""/>
+      <w:lvlJc w:val="left"/>
+      <w:pPr>
+        <w:tabs>
+          <w:tab w:val="num" w:pos="6480"/>
+        </w:tabs>
+        <w:ind w:left="6480" w:hanging="360"/>
+      </w:pPr>
+      <w:rPr>
+        <w:rFonts w:ascii="Wingdings" w:hAnsi="Wingdings" w:hint="default"/>
+        <w:sz w:val="20"/>
+      </w:rPr>
+    </w:lvl>
+  </w:abstractNum>
+  <w:abstractNum w:abstractNumId="4" w15:restartNumberingAfterBreak="0">
+    <w:nsid w:val="408B68D7"/>
+    <w:multiLevelType w:val="hybridMultilevel"/>
+    <w:tmpl w:val="FA3683E4"/>
+    <w:lvl w:ilvl="0" w:tplc="04090011">
+      <w:start w:val="1"/>
+      <w:numFmt w:val="decimal"/>
+      <w:lvlText w:val="%1)"/>
+      <w:lvlJc w:val="left"/>
+      <w:pPr>
+        <w:ind w:left="720" w:hanging="360"/>
+      </w:pPr>
+      <w:rPr>
+        <w:rFonts w:hint="default"/>
+      </w:rPr>
+    </w:lvl>
+    <w:lvl w:ilvl="1" w:tplc="04090019" w:tentative="1">
+      <w:start w:val="1"/>
+      <w:numFmt w:val="lowerLetter"/>
+      <w:lvlText w:val="%2."/>
+      <w:lvlJc w:val="left"/>
+      <w:pPr>
+        <w:ind w:left="1440" w:hanging="360"/>
+      </w:pPr>
+    </w:lvl>
+    <w:lvl w:ilvl="2" w:tplc="0409001B" w:tentative="1">
+      <w:start w:val="1"/>
+      <w:numFmt w:val="lowerRoman"/>
+      <w:lvlText w:val="%3."/>
+      <w:lvlJc w:val="right"/>
+      <w:pPr>
+        <w:ind w:left="2160" w:hanging="180"/>
+      </w:pPr>
+    </w:lvl>
+    <w:lvl w:ilvl="3" w:tplc="0409000F" w:tentative="1">
+      <w:start w:val="1"/>
+      <w:numFmt w:val="decimal"/>
+      <w:lvlText w:val="%4."/>
+      <w:lvlJc w:val="left"/>
+      <w:pPr>
+        <w:ind w:left="2880" w:hanging="360"/>
+      </w:pPr>
+    </w:lvl>
+    <w:lvl w:ilvl="4" w:tplc="04090019" w:tentative="1">
+      <w:start w:val="1"/>
+      <w:numFmt w:val="lowerLetter"/>
+      <w:lvlText w:val="%5."/>
+      <w:lvlJc w:val="left"/>
+      <w:pPr>
+        <w:ind w:left="3600" w:hanging="360"/>
+      </w:pPr>
+    </w:lvl>
+    <w:lvl w:ilvl="5" w:tplc="0409001B" w:tentative="1">
+      <w:start w:val="1"/>
+      <w:numFmt w:val="lowerRoman"/>
+      <w:lvlText w:val="%6."/>
+      <w:lvlJc w:val="right"/>
+      <w:pPr>
+        <w:ind w:left="4320" w:hanging="180"/>
+      </w:pPr>
+    </w:lvl>
+    <w:lvl w:ilvl="6" w:tplc="0409000F" w:tentative="1">
+      <w:start w:val="1"/>
+      <w:numFmt w:val="decimal"/>
+      <w:lvlText w:val="%7."/>
+      <w:lvlJc w:val="left"/>
+      <w:pPr>
+        <w:ind w:left="5040" w:hanging="360"/>
+      </w:pPr>
+    </w:lvl>
+    <w:lvl w:ilvl="7" w:tplc="04090019" w:tentative="1">
+      <w:start w:val="1"/>
+      <w:numFmt w:val="lowerLetter"/>
+      <w:lvlText w:val="%8."/>
+      <w:lvlJc w:val="left"/>
+      <w:pPr>
+        <w:ind w:left="5760" w:hanging="360"/>
+      </w:pPr>
+    </w:lvl>
+    <w:lvl w:ilvl="8" w:tplc="0409001B" w:tentative="1">
+      <w:start w:val="1"/>
+      <w:numFmt w:val="lowerRoman"/>
+      <w:lvlText w:val="%9."/>
+      <w:lvlJc w:val="right"/>
+      <w:pPr>
+        <w:ind w:left="6480" w:hanging="180"/>
+      </w:pPr>
+    </w:lvl>
+  </w:abstractNum>
+  <w:num w:numId="1" w16cid:durableId="1801453588">
+    <w:abstractNumId w:val="3"/>
+  </w:num>
+  <w:num w:numId="2" w16cid:durableId="347147274">
+    <w:abstractNumId w:val="0"/>
+  </w:num>
+  <w:num w:numId="3" w16cid:durableId="1496263454">
+    <w:abstractNumId w:val="1"/>
+  </w:num>
+  <w:num w:numId="4" w16cid:durableId="1246844452">
+    <w:abstractNumId w:val="4"/>
+  </w:num>
+  <w:num w:numId="5" w16cid:durableId="330180956">
+    <w:abstractNumId w:val="2"/>
+  </w:num>
+</w:numbering>
 </file>
 
 <file path=word/styles.xml><?xml version="1.0" encoding="utf-8"?>
@@ -755,7 +1787,6 @@
   <w:style w:type="character" w:default="1" w:styleId="DefaultParagraphFont">
     <w:name w:val="Default Paragraph Font"/>
     <w:uiPriority w:val="1"/>
-    <w:semiHidden/>
     <w:unhideWhenUsed/>
   </w:style>
   <w:style w:type="table" w:default="1" w:styleId="TableNormal">
@@ -1098,6 +2129,18 @@
     <w:rPr>
       <w:color w:val="605E5C"/>
       <w:shd w:val="clear" w:color="auto" w:fill="E1DFDD"/>
+    </w:rPr>
+  </w:style>
+  <w:style w:type="character" w:styleId="FollowedHyperlink">
+    <w:name w:val="FollowedHyperlink"/>
+    <w:basedOn w:val="DefaultParagraphFont"/>
+    <w:uiPriority w:val="99"/>
+    <w:semiHidden/>
+    <w:unhideWhenUsed/>
+    <w:rsid w:val="006F3DE7"/>
+    <w:rPr>
+      <w:color w:val="96607D" w:themeColor="followedHyperlink"/>
+      <w:u w:val="single"/>
     </w:rPr>
   </w:style>
 </w:styles>

</xml_diff>

<commit_message>
fixed menu items to work with clickable links. Moved menu bar to right
</commit_message>
<xml_diff>
--- a/Daimonji Sushi Restaurant.docx
+++ b/Daimonji Sushi Restaurant.docx
@@ -185,14 +185,9 @@
       <w:pPr>
         <w:pStyle w:val="Title"/>
       </w:pPr>
-      <w:proofErr w:type="spellStart"/>
       <w:r>
         <w:lastRenderedPageBreak/>
-        <w:t>Daimonji</w:t>
-      </w:r>
-      <w:proofErr w:type="spellEnd"/>
-      <w:r>
-        <w:t xml:space="preserve"> Sushi Restaurant</w:t>
+        <w:t>Daimonji Sushi Restaurant</w:t>
       </w:r>
     </w:p>
     <w:p>
@@ -205,15 +200,7 @@
     </w:p>
     <w:p>
       <w:r>
-        <w:t xml:space="preserve">The purpose of this website is to provide customers with a view of </w:t>
-      </w:r>
-      <w:proofErr w:type="spellStart"/>
-      <w:r>
-        <w:t>Daimonji</w:t>
-      </w:r>
-      <w:proofErr w:type="spellEnd"/>
-      <w:r>
-        <w:t xml:space="preserve"> sushi restaurant show casing some of the menu items including appetizers, main courses, drinks, and desserts. </w:t>
+        <w:t xml:space="preserve">The purpose of this website is to provide customers with a view of Daimonji sushi restaurant show casing some of the menu items including appetizers, main courses, drinks, and desserts. </w:t>
       </w:r>
     </w:p>
     <w:p/>
@@ -251,15 +238,7 @@
         <w:tab/>
       </w:r>
       <w:r>
-        <w:t xml:space="preserve">Currently there is no viable website for the restaurant </w:t>
-      </w:r>
-      <w:proofErr w:type="spellStart"/>
-      <w:r>
-        <w:t>Daimonji</w:t>
-      </w:r>
-      <w:proofErr w:type="spellEnd"/>
-      <w:r>
-        <w:t xml:space="preserve"> Sushi. They have been around for 10 years and currently the restaurant utilizes physical menus at their restaurant. Searching online for the restaurant, there is currently a yelp site and Google reviews. Customers will upload the physical menu on these review sites, but currently no up to date site exists. </w:t>
+        <w:t xml:space="preserve">Currently there is no viable website for the restaurant Daimonji Sushi. They have been around for 10 years and currently the restaurant utilizes physical menus at their restaurant. Searching online for the restaurant, there is currently a yelp site and Google reviews. Customers will upload the physical menu on these review sites, but currently no up to date site exists. </w:t>
       </w:r>
     </w:p>
     <w:p>
@@ -323,15 +302,7 @@
     </w:p>
     <w:p>
       <w:r>
-        <w:t xml:space="preserve">As a user, I want to be able to view the latest menu items from </w:t>
-      </w:r>
-      <w:proofErr w:type="spellStart"/>
-      <w:r>
-        <w:t>Daimonji</w:t>
-      </w:r>
-      <w:proofErr w:type="spellEnd"/>
-      <w:r>
-        <w:t xml:space="preserve"> sushi restaurant on my phone or computer</w:t>
+        <w:t>As a user, I want to be able to view the latest menu items from Daimonji sushi restaurant on my phone or computer</w:t>
       </w:r>
     </w:p>
     <w:p>
@@ -401,18 +372,9 @@
     </w:p>
     <w:p>
       <w:r>
-        <w:t xml:space="preserve">Will also be implementing </w:t>
-      </w:r>
-      <w:proofErr w:type="spellStart"/>
-      <w:r>
-        <w:t>MaterialsUI</w:t>
-      </w:r>
-      <w:proofErr w:type="spellEnd"/>
-      <w:r>
-        <w:t xml:space="preserve"> for some components for the header/ footer. </w:t>
-      </w:r>
-    </w:p>
-    <w:p/>
+        <w:t xml:space="preserve">Will also be implementing MaterialsUI for some components for the header/ footer. </w:t>
+      </w:r>
+    </w:p>
     <w:p/>
     <w:p>
       <w:pPr>
@@ -440,16 +402,8 @@
           <w:rPr>
             <w:rStyle w:val="Hyperlink"/>
           </w:rPr>
-          <w:t xml:space="preserve">Website Accessibility Checklist (15 Best Practices) | </w:t>
+          <w:t>Website Accessibility Checklist (15 Best Practices) | WebsiteSetup</w:t>
         </w:r>
-        <w:proofErr w:type="spellStart"/>
-        <w:r>
-          <w:rPr>
-            <w:rStyle w:val="Hyperlink"/>
-          </w:rPr>
-          <w:t>WebsiteSetup</w:t>
-        </w:r>
-        <w:proofErr w:type="spellEnd"/>
       </w:hyperlink>
       <w:r>
         <w:t>)</w:t>
@@ -500,7 +454,6 @@
         </w:numPr>
       </w:pPr>
       <w:r>
-        <w:lastRenderedPageBreak/>
         <w:t>Responsive design using larger buttons and easily visible links</w:t>
       </w:r>
     </w:p>
@@ -513,33 +466,7 @@
         </w:numPr>
       </w:pPr>
       <w:r>
-        <w:t xml:space="preserve">Using appropriate </w:t>
-      </w:r>
-      <w:r>
-        <w:t>semantic</w:t>
-      </w:r>
-      <w:r>
-        <w:t xml:space="preserve"> HTML structure and labels</w:t>
-      </w:r>
-    </w:p>
-    <w:p>
-      <w:pPr>
-        <w:pStyle w:val="ListParagraph"/>
-        <w:numPr>
-          <w:ilvl w:val="0"/>
-          <w:numId w:val="4"/>
-        </w:numPr>
-      </w:pPr>
-      <w:r>
-        <w:t xml:space="preserve">Adding the focus </w:t>
-      </w:r>
-      <w:proofErr w:type="spellStart"/>
-      <w:r>
-        <w:t>css</w:t>
-      </w:r>
-      <w:proofErr w:type="spellEnd"/>
-      <w:r>
-        <w:t xml:space="preserve"> properties for buttons and labels to improve visual indicators</w:t>
+        <w:t>Adding the focus css properties for buttons and labels to improve visual indicators</w:t>
       </w:r>
     </w:p>
     <w:p/>

</xml_diff>

<commit_message>
responsive design complete for homepage images
</commit_message>
<xml_diff>
--- a/Daimonji Sushi Restaurant.docx
+++ b/Daimonji Sushi Restaurant.docx
@@ -5,207 +5,9 @@
     <w:p>
       <w:pPr>
         <w:pStyle w:val="Title"/>
-        <w:numPr>
-          <w:ilvl w:val="0"/>
-          <w:numId w:val="2"/>
-        </w:numPr>
-        <w:rPr>
-          <w:strike/>
-        </w:rPr>
-      </w:pPr>
-      <w:r>
-        <w:rPr>
-          <w:strike/>
-        </w:rPr>
-        <w:t>Service or product to focus on.</w:t>
-      </w:r>
-    </w:p>
-    <w:p>
-      <w:pPr>
-        <w:pStyle w:val="Title"/>
-        <w:numPr>
-          <w:ilvl w:val="0"/>
-          <w:numId w:val="2"/>
-        </w:numPr>
-      </w:pPr>
-      <w:r>
-        <w:t>Frontend design</w:t>
-      </w:r>
-    </w:p>
-    <w:p>
-      <w:pPr>
-        <w:pStyle w:val="Title"/>
-        <w:numPr>
-          <w:ilvl w:val="1"/>
-          <w:numId w:val="2"/>
-        </w:numPr>
-        <w:rPr>
-          <w:strike/>
-        </w:rPr>
-      </w:pPr>
-      <w:r>
-        <w:rPr>
-          <w:strike/>
-        </w:rPr>
-        <w:t>Domain name options.</w:t>
-      </w:r>
-    </w:p>
-    <w:p>
-      <w:pPr>
-        <w:pStyle w:val="Title"/>
-        <w:numPr>
-          <w:ilvl w:val="1"/>
-          <w:numId w:val="2"/>
-        </w:numPr>
-        <w:rPr>
-          <w:strike/>
-        </w:rPr>
-      </w:pPr>
-      <w:r>
-        <w:rPr>
-          <w:strike/>
-        </w:rPr>
-        <w:t>Audience and their flow through the app/site.</w:t>
-      </w:r>
-    </w:p>
-    <w:p>
-      <w:pPr>
-        <w:pStyle w:val="Title"/>
-        <w:numPr>
-          <w:ilvl w:val="1"/>
-          <w:numId w:val="2"/>
-        </w:numPr>
-        <w:rPr>
-          <w:strike/>
-        </w:rPr>
-      </w:pPr>
-      <w:r>
-        <w:rPr>
-          <w:strike/>
-        </w:rPr>
-        <w:t>Sketch of the page layout.</w:t>
-      </w:r>
-    </w:p>
-    <w:p>
-      <w:pPr>
-        <w:pStyle w:val="Title"/>
-        <w:numPr>
-          <w:ilvl w:val="1"/>
-          <w:numId w:val="2"/>
-        </w:numPr>
-        <w:rPr>
-          <w:strike/>
-        </w:rPr>
-      </w:pPr>
-      <w:r>
-        <w:rPr>
-          <w:strike/>
-        </w:rPr>
-        <w:t>Frontend color scheme, illustration/photography, fonts, and icons.</w:t>
-      </w:r>
-    </w:p>
-    <w:p>
-      <w:pPr>
-        <w:pStyle w:val="Title"/>
-        <w:numPr>
-          <w:ilvl w:val="1"/>
-          <w:numId w:val="2"/>
-        </w:numPr>
-        <w:rPr>
-          <w:strike/>
-        </w:rPr>
-      </w:pPr>
-      <w:r>
-        <w:rPr>
-          <w:strike/>
-        </w:rPr>
-        <w:t>Accessibility features</w:t>
-      </w:r>
-    </w:p>
-    <w:p>
-      <w:pPr>
-        <w:pStyle w:val="Title"/>
-        <w:numPr>
-          <w:ilvl w:val="1"/>
-          <w:numId w:val="2"/>
-        </w:numPr>
-        <w:rPr>
-          <w:strike/>
-        </w:rPr>
-      </w:pPr>
-      <w:r>
-        <w:rPr>
-          <w:strike/>
-        </w:rPr>
-        <w:t>Mobility features. </w:t>
-      </w:r>
-    </w:p>
-    <w:p>
-      <w:pPr>
-        <w:pStyle w:val="Title"/>
-        <w:numPr>
-          <w:ilvl w:val="0"/>
-          <w:numId w:val="2"/>
-        </w:numPr>
-      </w:pPr>
-      <w:r>
-        <w:t>Backend</w:t>
-      </w:r>
-    </w:p>
-    <w:p>
-      <w:pPr>
-        <w:pStyle w:val="Title"/>
-        <w:numPr>
-          <w:ilvl w:val="1"/>
-          <w:numId w:val="2"/>
-        </w:numPr>
-        <w:rPr>
-          <w:strike/>
-        </w:rPr>
-      </w:pPr>
-      <w:r>
-        <w:rPr>
-          <w:strike/>
-        </w:rPr>
-        <w:t>MERN file structure.</w:t>
-      </w:r>
-    </w:p>
-    <w:p>
-      <w:pPr>
-        <w:pStyle w:val="Title"/>
-        <w:numPr>
-          <w:ilvl w:val="1"/>
-          <w:numId w:val="2"/>
-        </w:numPr>
-      </w:pPr>
-      <w:r>
-        <w:t>Security measures.</w:t>
-      </w:r>
-    </w:p>
-    <w:p>
-      <w:pPr>
-        <w:pStyle w:val="Title"/>
-        <w:numPr>
-          <w:ilvl w:val="1"/>
-          <w:numId w:val="2"/>
-        </w:numPr>
-      </w:pPr>
-      <w:r>
-        <w:t>Host for the site/app.</w:t>
-      </w:r>
-    </w:p>
-    <w:p>
-      <w:pPr>
-        <w:pStyle w:val="Title"/>
-      </w:pPr>
-    </w:p>
-    <w:p>
-      <w:pPr>
-        <w:pStyle w:val="Title"/>
       </w:pPr>
       <w:proofErr w:type="spellStart"/>
       <w:r>
-        <w:lastRenderedPageBreak/>
         <w:t>Daimonji</w:t>
       </w:r>
       <w:proofErr w:type="spellEnd"/>
@@ -255,6 +57,12 @@
           <w:t>www.daimonjisushiseattle.com</w:t>
         </w:r>
       </w:hyperlink>
+      <w:r>
+        <w:rPr>
+          <w:rStyle w:val="Hyperlink"/>
+        </w:rPr>
+        <w:t xml:space="preserve"> (not yet acquired) </w:t>
+      </w:r>
     </w:p>
     <w:p>
       <w:pPr>
@@ -277,7 +85,15 @@
       </w:r>
       <w:proofErr w:type="spellEnd"/>
       <w:r>
-        <w:t xml:space="preserve"> Sushi. They have been around for 10 years and currently the restaurant utilizes physical menus at their restaurant. Searching online for the restaurant, there is currently a yelp site and Google reviews. Customers will upload the physical menu on these review sites, but currently no up to date site exists. </w:t>
+        <w:t xml:space="preserve"> Sushi. They have been around for 10 years and currently the restaurant utilizes physical menus at their restaurant. Searching online for the restaurant, there is currently a yelp site and Google reviews. Customers will upload the physical menu on these review sites, but currently </w:t>
+      </w:r>
+      <w:proofErr w:type="gramStart"/>
+      <w:r>
+        <w:t>no</w:t>
+      </w:r>
+      <w:proofErr w:type="gramEnd"/>
+      <w:r>
+        <w:t xml:space="preserve"> up to date site exists. </w:t>
       </w:r>
     </w:p>
     <w:p>
@@ -305,7 +121,23 @@
     </w:p>
     <w:p>
       <w:r>
-        <w:t xml:space="preserve">The layout and plan is currently designed using the Figma app. A basic layout is implement show case both the PC/ desktop view as well as the mobile version if a user were to be viewing the website on their smartphone. </w:t>
+        <w:t xml:space="preserve">The layout and plan </w:t>
+      </w:r>
+      <w:proofErr w:type="gramStart"/>
+      <w:r>
+        <w:t>is</w:t>
+      </w:r>
+      <w:proofErr w:type="gramEnd"/>
+      <w:r>
+        <w:t xml:space="preserve"> currently designed using the Figma app. A basic layout is </w:t>
+      </w:r>
+      <w:proofErr w:type="gramStart"/>
+      <w:r>
+        <w:t>implement</w:t>
+      </w:r>
+      <w:proofErr w:type="gramEnd"/>
+      <w:r>
+        <w:t xml:space="preserve"> show case both the PC/ desktop view as well as the mobile version if a user were to be viewing the website on their smartphone. </w:t>
       </w:r>
     </w:p>
     <w:p>
@@ -339,10 +171,24 @@
       <w:r>
         <w:t xml:space="preserve"> sushi restaurant on my phone or computer</w:t>
       </w:r>
-    </w:p>
-    <w:p>
-      <w:r>
-        <w:t>As a user, I want to be able to filter the menu items based off of whether they are cooked or raw</w:t>
+      <w:r>
+        <w:t xml:space="preserve"> </w:t>
+      </w:r>
+    </w:p>
+    <w:p>
+      <w:r>
+        <w:t xml:space="preserve">As a user, I want to be able to filter the menu items based </w:t>
+      </w:r>
+      <w:proofErr w:type="gramStart"/>
+      <w:r>
+        <w:t>off of</w:t>
+      </w:r>
+      <w:proofErr w:type="gramEnd"/>
+      <w:r>
+        <w:t xml:space="preserve"> whether they are cooked or raw</w:t>
+      </w:r>
+      <w:r>
+        <w:t xml:space="preserve"> (stretch goal) </w:t>
       </w:r>
     </w:p>
     <w:p>
@@ -438,10 +284,10 @@
       <w:r>
         <w:lastRenderedPageBreak/>
         <w:drawing>
-          <wp:inline distT="0" distB="0" distL="0" distR="0" wp14:anchorId="3C53E2BF" wp14:editId="469967FF">
-            <wp:extent cx="5943600" cy="5478780"/>
-            <wp:effectExtent l="0" t="0" r="0" b="7620"/>
-            <wp:docPr id="1442968859" name="Picture 1" descr="A screenshot of a website&#10;&#10;Description automatically generated"/>
+          <wp:inline distT="0" distB="0" distL="0" distR="0" wp14:anchorId="748DED0B" wp14:editId="384DA227">
+            <wp:extent cx="5943600" cy="5591175"/>
+            <wp:effectExtent l="0" t="0" r="0" b="9525"/>
+            <wp:docPr id="978086147" name="Picture 1" descr="A screenshot of a computer screen&#10;&#10;Description automatically generated"/>
             <wp:cNvGraphicFramePr>
               <a:graphicFrameLocks xmlns:a="http://schemas.openxmlformats.org/drawingml/2006/main" noChangeAspect="1"/>
             </wp:cNvGraphicFramePr>
@@ -449,7 +295,7 @@
               <a:graphicData uri="http://schemas.openxmlformats.org/drawingml/2006/picture">
                 <pic:pic xmlns:pic="http://schemas.openxmlformats.org/drawingml/2006/picture">
                   <pic:nvPicPr>
-                    <pic:cNvPr id="1442968859" name="Picture 1" descr="A screenshot of a website&#10;&#10;Description automatically generated"/>
+                    <pic:cNvPr id="978086147" name="Picture 1" descr="A screenshot of a computer screen&#10;&#10;Description automatically generated"/>
                     <pic:cNvPicPr/>
                   </pic:nvPicPr>
                   <pic:blipFill>
@@ -461,7 +307,7 @@
                   <pic:spPr>
                     <a:xfrm>
                       <a:off x="0" y="0"/>
-                      <a:ext cx="5943600" cy="5478780"/>
+                      <a:ext cx="5943600" cy="5591175"/>
                     </a:xfrm>
                     <a:prstGeom prst="rect">
                       <a:avLst/>
@@ -597,7 +443,15 @@
     <w:p>
       <w:r>
         <w:tab/>
-        <w:t xml:space="preserve">Currently, the app is web-based only and no android/ iOS features will be implemented. Responsive design will be utilized so that the webapp will be easily available and viewable on any hand-held device. </w:t>
+        <w:t xml:space="preserve">Currently, the app is web-based </w:t>
+      </w:r>
+      <w:proofErr w:type="gramStart"/>
+      <w:r>
+        <w:t>only</w:t>
+      </w:r>
+      <w:proofErr w:type="gramEnd"/>
+      <w:r>
+        <w:t xml:space="preserve"> and no android/ iOS features will be implemented. Responsive design will be utilized so that the webapp will be easily available and viewable on any hand-held device. </w:t>
       </w:r>
     </w:p>
     <w:p>
@@ -626,10 +480,10 @@
       <w:r>
         <w:lastRenderedPageBreak/>
         <w:drawing>
-          <wp:inline distT="0" distB="0" distL="0" distR="0" wp14:anchorId="420D080F" wp14:editId="40317668">
-            <wp:extent cx="5916295" cy="7315200"/>
-            <wp:effectExtent l="0" t="0" r="8255" b="0"/>
-            <wp:docPr id="661819954" name="Picture 1" descr="A screenshot of a website&#10;&#10;Description automatically generated"/>
+          <wp:inline distT="0" distB="0" distL="0" distR="0" wp14:anchorId="24F24F44" wp14:editId="249A111B">
+            <wp:extent cx="5943600" cy="7135495"/>
+            <wp:effectExtent l="0" t="0" r="0" b="8255"/>
+            <wp:docPr id="1999506762" name="Picture 1" descr="A screenshot of a computer&#10;&#10;Description automatically generated"/>
             <wp:cNvGraphicFramePr>
               <a:graphicFrameLocks xmlns:a="http://schemas.openxmlformats.org/drawingml/2006/main" noChangeAspect="1"/>
             </wp:cNvGraphicFramePr>
@@ -637,7 +491,7 @@
               <a:graphicData uri="http://schemas.openxmlformats.org/drawingml/2006/picture">
                 <pic:pic xmlns:pic="http://schemas.openxmlformats.org/drawingml/2006/picture">
                   <pic:nvPicPr>
-                    <pic:cNvPr id="661819954" name="Picture 1" descr="A screenshot of a website&#10;&#10;Description automatically generated"/>
+                    <pic:cNvPr id="1999506762" name="Picture 1" descr="A screenshot of a computer&#10;&#10;Description automatically generated"/>
                     <pic:cNvPicPr/>
                   </pic:nvPicPr>
                   <pic:blipFill>
@@ -649,7 +503,7 @@
                   <pic:spPr>
                     <a:xfrm>
                       <a:off x="0" y="0"/>
-                      <a:ext cx="5916295" cy="7315200"/>
+                      <a:ext cx="5943600" cy="7135495"/>
                     </a:xfrm>
                     <a:prstGeom prst="rect">
                       <a:avLst/>
@@ -683,7 +537,15 @@
         <w:t xml:space="preserve">The backend for this system will utilize MongoDB for its database structure and table creation. The backend will primarily be used to allow the website owner to check basic inventory of ingredients that the restaurant currently has (or does not have). </w:t>
       </w:r>
       <w:r>
-        <w:t>The backend system can also be used to determine if an item on the menu can be available/ unavailable as a result of the appropriate ingredients which can display to the user that the certain item is unavailable at this time.</w:t>
+        <w:t xml:space="preserve">The backend system can also be used to determine if an item on the menu can be available/ unavailable </w:t>
+      </w:r>
+      <w:proofErr w:type="gramStart"/>
+      <w:r>
+        <w:t>as a result of</w:t>
+      </w:r>
+      <w:proofErr w:type="gramEnd"/>
+      <w:r>
+        <w:t xml:space="preserve"> the appropriate ingredients which can display to the user that the certain item is unavailable at this time.</w:t>
       </w:r>
     </w:p>
     <w:p>
@@ -715,10 +577,10 @@
       <w:r>
         <w:lastRenderedPageBreak/>
         <w:drawing>
-          <wp:inline distT="0" distB="0" distL="0" distR="0" wp14:anchorId="70073528" wp14:editId="4AB8AF65">
-            <wp:extent cx="3202940" cy="7315200"/>
+          <wp:inline distT="0" distB="0" distL="0" distR="0" wp14:anchorId="79C577B4" wp14:editId="680624F7">
+            <wp:extent cx="2409190" cy="7315200"/>
             <wp:effectExtent l="0" t="0" r="0" b="0"/>
-            <wp:docPr id="392508294" name="Picture 1" descr="A screenshot of a computer&#10;&#10;Description automatically generated"/>
+            <wp:docPr id="42393633" name="Picture 1" descr="A screenshot of a computer&#10;&#10;Description automatically generated"/>
             <wp:cNvGraphicFramePr>
               <a:graphicFrameLocks xmlns:a="http://schemas.openxmlformats.org/drawingml/2006/main" noChangeAspect="1"/>
             </wp:cNvGraphicFramePr>
@@ -726,7 +588,7 @@
               <a:graphicData uri="http://schemas.openxmlformats.org/drawingml/2006/picture">
                 <pic:pic xmlns:pic="http://schemas.openxmlformats.org/drawingml/2006/picture">
                   <pic:nvPicPr>
-                    <pic:cNvPr id="392508294" name="Picture 1" descr="A screenshot of a computer&#10;&#10;Description automatically generated"/>
+                    <pic:cNvPr id="42393633" name="Picture 1" descr="A screenshot of a computer&#10;&#10;Description automatically generated"/>
                     <pic:cNvPicPr/>
                   </pic:nvPicPr>
                   <pic:blipFill>
@@ -738,7 +600,7 @@
                   <pic:spPr>
                     <a:xfrm>
                       <a:off x="0" y="0"/>
-                      <a:ext cx="3202940" cy="7315200"/>
+                      <a:ext cx="2409190" cy="7315200"/>
                     </a:xfrm>
                     <a:prstGeom prst="rect">
                       <a:avLst/>
@@ -804,7 +666,15 @@
         </w:numPr>
       </w:pPr>
       <w:r>
-        <w:t>Content-security- policy:  tells the browser what items to load for the user</w:t>
+        <w:t xml:space="preserve">Content-security- </w:t>
+      </w:r>
+      <w:proofErr w:type="gramStart"/>
+      <w:r>
+        <w:t>policy:</w:t>
+      </w:r>
+      <w:proofErr w:type="gramEnd"/>
+      <w:r>
+        <w:t xml:space="preserve">  tells the browser what items to load for the user</w:t>
       </w:r>
     </w:p>
     <w:p>
@@ -2421,6 +2291,7 @@
   <w:style w:type="character" w:default="1" w:styleId="DefaultParagraphFont">
     <w:name w:val="Default Paragraph Font"/>
     <w:uiPriority w:val="1"/>
+    <w:semiHidden/>
     <w:unhideWhenUsed/>
   </w:style>
   <w:style w:type="table" w:default="1" w:styleId="TableNormal">

</xml_diff>

<commit_message>
added menu links and icons.
</commit_message>
<xml_diff>
--- a/Daimonji Sushi Restaurant.docx
+++ b/Daimonji Sushi Restaurant.docx
@@ -5,54 +5,102 @@
     <w:p>
       <w:pPr>
         <w:pStyle w:val="Title"/>
-      </w:pPr>
+        <w:rPr>
+          <w:rFonts w:ascii="Arial" w:hAnsi="Arial" w:cs="Arial"/>
+        </w:rPr>
+      </w:pPr>
+      <w:r>
+        <w:rPr>
+          <w:rFonts w:ascii="Arial" w:hAnsi="Arial" w:cs="Arial"/>
+        </w:rPr>
+        <w:t>Daimonji Sushi Restaurant</w:t>
+      </w:r>
+    </w:p>
+    <w:p>
+      <w:pPr>
+        <w:pStyle w:val="Heading1"/>
+        <w:rPr>
+          <w:rFonts w:ascii="Arial" w:hAnsi="Arial" w:cs="Arial"/>
+        </w:rPr>
+      </w:pPr>
+      <w:r>
+        <w:rPr>
+          <w:rFonts w:ascii="Arial" w:hAnsi="Arial" w:cs="Arial"/>
+        </w:rPr>
+        <w:t>Purpose and Objectives</w:t>
+      </w:r>
+    </w:p>
+    <w:p>
+      <w:pPr>
+        <w:rPr>
+          <w:rFonts w:ascii="Arial" w:hAnsi="Arial" w:cs="Arial"/>
+        </w:rPr>
+      </w:pPr>
+      <w:r>
+        <w:rPr>
+          <w:rFonts w:ascii="Arial" w:hAnsi="Arial" w:cs="Arial"/>
+        </w:rPr>
+        <w:t xml:space="preserve">The purpose of this website is to provide customers with an overview of </w:t>
+      </w:r>
       <w:proofErr w:type="spellStart"/>
       <w:r>
+        <w:rPr>
+          <w:rFonts w:ascii="Arial" w:hAnsi="Arial" w:cs="Arial"/>
+        </w:rPr>
         <w:t>Daimonji</w:t>
       </w:r>
       <w:proofErr w:type="spellEnd"/>
       <w:r>
-        <w:t xml:space="preserve"> Sushi Restaurant</w:t>
-      </w:r>
+        <w:rPr>
+          <w:rFonts w:ascii="Arial" w:hAnsi="Arial" w:cs="Arial"/>
+        </w:rPr>
+        <w:t xml:space="preserve"> Sushi Restaurant, showcasing some of the menu items, including appetizers, main courses, drinks, and desserts</w:t>
+      </w:r>
+      <w:r>
+        <w:rPr>
+          <w:rFonts w:ascii="Arial" w:hAnsi="Arial" w:cs="Arial"/>
+        </w:rPr>
+        <w:t xml:space="preserve">. </w:t>
+      </w:r>
+    </w:p>
+    <w:p>
+      <w:pPr>
+        <w:rPr>
+          <w:rFonts w:ascii="Arial" w:hAnsi="Arial" w:cs="Arial"/>
+        </w:rPr>
+      </w:pPr>
     </w:p>
     <w:p>
       <w:pPr>
         <w:pStyle w:val="Heading1"/>
-      </w:pPr>
-      <w:r>
-        <w:t>Purpose and Objectives</w:t>
-      </w:r>
-    </w:p>
-    <w:p>
-      <w:r>
-        <w:t xml:space="preserve">The purpose of this website is to provide customers with a view of </w:t>
-      </w:r>
-      <w:proofErr w:type="spellStart"/>
-      <w:r>
-        <w:t>Daimonji</w:t>
-      </w:r>
-      <w:proofErr w:type="spellEnd"/>
-      <w:r>
-        <w:t xml:space="preserve"> sushi restaurant show casing some of the menu items including appetizers, main courses, drinks, and desserts. </w:t>
-      </w:r>
-    </w:p>
-    <w:p/>
-    <w:p>
-      <w:pPr>
-        <w:pStyle w:val="Heading1"/>
-      </w:pPr>
-      <w:r>
+        <w:rPr>
+          <w:rFonts w:ascii="Arial" w:hAnsi="Arial" w:cs="Arial"/>
+        </w:rPr>
+      </w:pPr>
+      <w:r>
+        <w:rPr>
+          <w:rFonts w:ascii="Arial" w:hAnsi="Arial" w:cs="Arial"/>
+        </w:rPr>
         <w:t>Frontend Design</w:t>
       </w:r>
     </w:p>
     <w:p>
-      <w:r>
+      <w:pPr>
+        <w:rPr>
+          <w:rFonts w:ascii="Arial" w:hAnsi="Arial" w:cs="Arial"/>
+        </w:rPr>
+      </w:pPr>
+      <w:r>
+        <w:rPr>
+          <w:rFonts w:ascii="Arial" w:hAnsi="Arial" w:cs="Arial"/>
+        </w:rPr>
         <w:t xml:space="preserve">Domain Name: </w:t>
       </w:r>
       <w:hyperlink r:id="rId5" w:history="1">
         <w:r>
           <w:rPr>
             <w:rStyle w:val="Hyperlink"/>
+            <w:rFonts w:ascii="Arial" w:hAnsi="Arial" w:cs="Arial"/>
           </w:rPr>
           <w:t>www.daimonjisushiseattle.com</w:t>
         </w:r>
@@ -60,6 +108,7 @@
       <w:r>
         <w:rPr>
           <w:rStyle w:val="Hyperlink"/>
+          <w:rFonts w:ascii="Arial" w:hAnsi="Arial" w:cs="Arial"/>
         </w:rPr>
         <w:t xml:space="preserve"> (not yet acquired) </w:t>
       </w:r>
@@ -67,158 +116,146 @@
     <w:p>
       <w:pPr>
         <w:pStyle w:val="Heading2"/>
-      </w:pPr>
-      <w:r>
+        <w:rPr>
+          <w:rFonts w:ascii="Arial" w:hAnsi="Arial" w:cs="Arial"/>
+        </w:rPr>
+      </w:pPr>
+      <w:r>
+        <w:rPr>
+          <w:rFonts w:ascii="Arial" w:hAnsi="Arial" w:cs="Arial"/>
+        </w:rPr>
         <w:t xml:space="preserve">Audience and flow: </w:t>
       </w:r>
     </w:p>
     <w:p>
-      <w:r>
+      <w:pPr>
+        <w:rPr>
+          <w:rFonts w:ascii="Arial" w:hAnsi="Arial" w:cs="Arial"/>
+        </w:rPr>
+      </w:pPr>
+      <w:r>
+        <w:rPr>
+          <w:rFonts w:ascii="Arial" w:hAnsi="Arial" w:cs="Arial"/>
+        </w:rPr>
         <w:tab/>
       </w:r>
       <w:r>
-        <w:t xml:space="preserve">Currently there is no viable website for the restaurant </w:t>
+        <w:rPr>
+          <w:rFonts w:ascii="Arial" w:hAnsi="Arial" w:cs="Arial"/>
+        </w:rPr>
+        <w:t xml:space="preserve">Currently, </w:t>
       </w:r>
       <w:proofErr w:type="spellStart"/>
       <w:r>
+        <w:rPr>
+          <w:rFonts w:ascii="Arial" w:hAnsi="Arial" w:cs="Arial"/>
+        </w:rPr>
         <w:t>Daimonji</w:t>
       </w:r>
       <w:proofErr w:type="spellEnd"/>
       <w:r>
-        <w:t xml:space="preserve"> Sushi. They have been around for 10 years and currently the restaurant utilizes physical menus at their restaurant. Searching online for the restaurant, there is currently a yelp site and Google reviews. Customers will upload the physical menu on these review sites, but currently </w:t>
-      </w:r>
-      <w:proofErr w:type="gramStart"/>
-      <w:r>
-        <w:t>no</w:t>
-      </w:r>
-      <w:proofErr w:type="gramEnd"/>
-      <w:r>
-        <w:t xml:space="preserve"> up to date site exists. </w:t>
+        <w:rPr>
+          <w:rFonts w:ascii="Arial" w:hAnsi="Arial" w:cs="Arial"/>
+        </w:rPr>
+        <w:t xml:space="preserve"> Sushi does not have a functional website. The restaurant has been operating for 10 years and currently uses physical menus. Online, it can only be found via a Yelp page and Google reviews.</w:t>
       </w:r>
     </w:p>
     <w:p>
       <w:pPr>
         <w:ind w:firstLine="720"/>
-      </w:pPr>
-      <w:r>
-        <w:t xml:space="preserve">As a user, </w:t>
-      </w:r>
-      <w:r>
-        <w:t>customers</w:t>
-      </w:r>
-      <w:r>
-        <w:t xml:space="preserve"> will be able to view the website domain and check some of the various items that are listed on the menu including the appetizers, main courses, drinks, and dessert menu. Users will be able to search for the website via their favorite search engine. If a customer is at the restaurant, a QR code will be displayed on the table which will allow them to access the website via their phones. </w:t>
-      </w:r>
-    </w:p>
-    <w:p/>
+        <w:rPr>
+          <w:rFonts w:ascii="Arial" w:hAnsi="Arial" w:cs="Arial"/>
+        </w:rPr>
+      </w:pPr>
+      <w:r>
+        <w:rPr>
+          <w:rFonts w:ascii="Arial" w:hAnsi="Arial" w:cs="Arial"/>
+        </w:rPr>
+        <w:t>Customers will be able to visit the website to explore the menu, including appetizers, main courses, drinks, and desserts. Users will also be able to find the website through search engines. When dining at the restaurant, customers can scan a QR code displayed at the table to access the site on their phones.</w:t>
+      </w:r>
+    </w:p>
+    <w:p>
+      <w:pPr>
+        <w:rPr>
+          <w:rFonts w:ascii="Arial" w:hAnsi="Arial" w:cs="Arial"/>
+        </w:rPr>
+      </w:pPr>
+    </w:p>
     <w:p>
       <w:pPr>
         <w:pStyle w:val="Heading2"/>
-      </w:pPr>
-      <w:r>
+        <w:rPr>
+          <w:rFonts w:ascii="Arial" w:hAnsi="Arial" w:cs="Arial"/>
+        </w:rPr>
+      </w:pPr>
+      <w:r>
+        <w:rPr>
+          <w:rFonts w:ascii="Arial" w:hAnsi="Arial" w:cs="Arial"/>
+        </w:rPr>
         <w:t>Sketch and Page Layout</w:t>
       </w:r>
     </w:p>
     <w:p>
-      <w:r>
-        <w:t xml:space="preserve">The layout and plan </w:t>
-      </w:r>
-      <w:proofErr w:type="gramStart"/>
-      <w:r>
-        <w:t>is</w:t>
-      </w:r>
-      <w:proofErr w:type="gramEnd"/>
-      <w:r>
-        <w:t xml:space="preserve"> currently designed using the Figma app. A basic layout is </w:t>
-      </w:r>
-      <w:proofErr w:type="gramStart"/>
-      <w:r>
-        <w:t>implement</w:t>
-      </w:r>
-      <w:proofErr w:type="gramEnd"/>
-      <w:r>
-        <w:t xml:space="preserve"> show case both the PC/ desktop view as well as the mobile version if a user were to be viewing the website on their smartphone. </w:t>
-      </w:r>
-    </w:p>
-    <w:p>
+      <w:pPr>
+        <w:rPr>
+          <w:rFonts w:ascii="Arial" w:hAnsi="Arial" w:cs="Arial"/>
+        </w:rPr>
+      </w:pPr>
+      <w:r>
+        <w:rPr>
+          <w:rFonts w:ascii="Arial" w:hAnsi="Arial" w:cs="Arial"/>
+        </w:rPr>
+        <w:t xml:space="preserve">The website layout is being developed in </w:t>
+      </w:r>
+      <w:r>
+        <w:rPr>
+          <w:rFonts w:ascii="Arial" w:hAnsi="Arial" w:cs="Arial"/>
+          <w:b/>
+          <w:bCs/>
+        </w:rPr>
+        <w:t>Figma</w:t>
+      </w:r>
+      <w:r>
+        <w:rPr>
+          <w:rFonts w:ascii="Arial" w:hAnsi="Arial" w:cs="Arial"/>
+        </w:rPr>
+        <w:t>, showcasing both the desktop/PC version and the mobile view for smartphone users.</w:t>
+      </w:r>
+      <w:r>
+        <w:rPr>
+          <w:rFonts w:ascii="Arial" w:hAnsi="Arial" w:cs="Arial"/>
+        </w:rPr>
+        <w:t xml:space="preserve"> </w:t>
+      </w:r>
       <w:hyperlink r:id="rId6" w:history="1">
         <w:r>
           <w:rPr>
             <w:rStyle w:val="Hyperlink"/>
+            <w:rFonts w:ascii="Arial" w:hAnsi="Arial" w:cs="Arial"/>
           </w:rPr>
           <w:t>Sushi Restaurant – Figma</w:t>
         </w:r>
       </w:hyperlink>
     </w:p>
-    <w:p/>
+    <w:p>
+      <w:pPr>
+        <w:rPr>
+          <w:rFonts w:ascii="Arial" w:hAnsi="Arial" w:cs="Arial"/>
+        </w:rPr>
+      </w:pPr>
+    </w:p>
     <w:p>
       <w:pPr>
         <w:pStyle w:val="Heading1"/>
-      </w:pPr>
-      <w:r>
+        <w:rPr>
+          <w:rFonts w:ascii="Arial" w:hAnsi="Arial" w:cs="Arial"/>
+        </w:rPr>
+      </w:pPr>
+      <w:r>
+        <w:rPr>
+          <w:rFonts w:ascii="Arial" w:hAnsi="Arial" w:cs="Arial"/>
+        </w:rPr>
         <w:t>User stories</w:t>
-      </w:r>
-    </w:p>
-    <w:p>
-      <w:r>
-        <w:t xml:space="preserve">As a user, I want to be able to view the latest menu items from </w:t>
-      </w:r>
-      <w:proofErr w:type="spellStart"/>
-      <w:r>
-        <w:t>Daimonji</w:t>
-      </w:r>
-      <w:proofErr w:type="spellEnd"/>
-      <w:r>
-        <w:t xml:space="preserve"> sushi restaurant on my phone or computer</w:t>
-      </w:r>
-      <w:r>
-        <w:t xml:space="preserve"> </w:t>
-      </w:r>
-    </w:p>
-    <w:p>
-      <w:r>
-        <w:t xml:space="preserve">As a user, I want to be able to filter the menu items based </w:t>
-      </w:r>
-      <w:proofErr w:type="gramStart"/>
-      <w:r>
-        <w:t>off of</w:t>
-      </w:r>
-      <w:proofErr w:type="gramEnd"/>
-      <w:r>
-        <w:t xml:space="preserve"> whether they are cooked or raw</w:t>
-      </w:r>
-      <w:r>
-        <w:t xml:space="preserve"> (stretch goal) </w:t>
-      </w:r>
-    </w:p>
-    <w:p>
-      <w:r>
-        <w:t xml:space="preserve">As a user, I want to be able to filter out sashimi items based </w:t>
-      </w:r>
-      <w:r>
-        <w:t>off</w:t>
-      </w:r>
-      <w:r>
-        <w:t xml:space="preserve"> fish type (stretch goal)</w:t>
-      </w:r>
-    </w:p>
-    <w:p>
-      <w:r>
-        <w:t>As an admin, I want to be able to see the current inventory of my products and supplies</w:t>
-      </w:r>
-    </w:p>
-    <w:p/>
-    <w:p>
-      <w:pPr>
-        <w:pStyle w:val="Heading1"/>
-      </w:pPr>
-      <w:r>
-        <w:t>Front End Color Scheme</w:t>
-      </w:r>
-    </w:p>
-    <w:p>
-      <w:r>
-        <w:t>Main page will have contrast colors of</w:t>
       </w:r>
     </w:p>
     <w:p>
@@ -226,14 +263,31 @@
         <w:pStyle w:val="ListParagraph"/>
         <w:numPr>
           <w:ilvl w:val="0"/>
-          <w:numId w:val="5"/>
+          <w:numId w:val="12"/>
         </w:numPr>
-      </w:pPr>
-      <w:r>
-        <w:t>#</w:t>
-      </w:r>
-      <w:r>
-        <w:t>FCFAEE</w:t>
+        <w:rPr>
+          <w:rFonts w:ascii="Arial" w:hAnsi="Arial" w:cs="Arial"/>
+        </w:rPr>
+      </w:pPr>
+      <w:r>
+        <w:rPr>
+          <w:rFonts w:ascii="Arial" w:hAnsi="Arial" w:cs="Arial"/>
+        </w:rPr>
+        <w:t xml:space="preserve">As a user, I want to view the latest menu items from </w:t>
+      </w:r>
+      <w:proofErr w:type="spellStart"/>
+      <w:r>
+        <w:rPr>
+          <w:rFonts w:ascii="Arial" w:hAnsi="Arial" w:cs="Arial"/>
+        </w:rPr>
+        <w:t>Daimonji</w:t>
+      </w:r>
+      <w:proofErr w:type="spellEnd"/>
+      <w:r>
+        <w:rPr>
+          <w:rFonts w:ascii="Arial" w:hAnsi="Arial" w:cs="Arial"/>
+        </w:rPr>
+        <w:t xml:space="preserve"> Sushi on my phone or computer.</w:t>
       </w:r>
     </w:p>
     <w:p>
@@ -241,53 +295,225 @@
         <w:pStyle w:val="ListParagraph"/>
         <w:numPr>
           <w:ilvl w:val="0"/>
-          <w:numId w:val="5"/>
+          <w:numId w:val="12"/>
         </w:numPr>
-      </w:pPr>
-      <w:r>
-        <w:t>#</w:t>
-      </w:r>
-      <w:r>
-        <w:t>B8001F</w:t>
-      </w:r>
-    </w:p>
-    <w:p>
-      <w:r>
-        <w:t xml:space="preserve">Will also be implementing </w:t>
+        <w:rPr>
+          <w:rFonts w:ascii="Arial" w:hAnsi="Arial" w:cs="Arial"/>
+        </w:rPr>
+      </w:pPr>
+      <w:r>
+        <w:rPr>
+          <w:rFonts w:ascii="Arial" w:hAnsi="Arial" w:cs="Arial"/>
+        </w:rPr>
+        <w:lastRenderedPageBreak/>
+        <w:t>As a user, I want to filter menu items by whether they are cooked or raw (stretch goal).</w:t>
+      </w:r>
+    </w:p>
+    <w:p>
+      <w:pPr>
+        <w:pStyle w:val="ListParagraph"/>
+        <w:numPr>
+          <w:ilvl w:val="0"/>
+          <w:numId w:val="12"/>
+        </w:numPr>
+        <w:rPr>
+          <w:rFonts w:ascii="Arial" w:hAnsi="Arial" w:cs="Arial"/>
+        </w:rPr>
+      </w:pPr>
+      <w:r>
+        <w:rPr>
+          <w:rFonts w:ascii="Arial" w:hAnsi="Arial" w:cs="Arial"/>
+        </w:rPr>
+        <w:t>As a user, I want to filter sashimi items by fish type (stretch goal).</w:t>
+      </w:r>
+    </w:p>
+    <w:p>
+      <w:pPr>
+        <w:pStyle w:val="ListParagraph"/>
+        <w:numPr>
+          <w:ilvl w:val="0"/>
+          <w:numId w:val="12"/>
+        </w:numPr>
+        <w:rPr>
+          <w:rFonts w:ascii="Arial" w:hAnsi="Arial" w:cs="Arial"/>
+        </w:rPr>
+      </w:pPr>
+      <w:r>
+        <w:rPr>
+          <w:rFonts w:ascii="Arial" w:hAnsi="Arial" w:cs="Arial"/>
+        </w:rPr>
+        <w:t>As an admin, I want to view the current inventory of products and supplies.</w:t>
+      </w:r>
+    </w:p>
+    <w:p>
+      <w:pPr>
+        <w:pStyle w:val="Heading1"/>
+        <w:rPr>
+          <w:rFonts w:ascii="Arial" w:hAnsi="Arial" w:cs="Arial"/>
+        </w:rPr>
+      </w:pPr>
+      <w:r>
+        <w:rPr>
+          <w:rFonts w:ascii="Arial" w:hAnsi="Arial" w:cs="Arial"/>
+        </w:rPr>
+        <w:t>Front End Color Scheme</w:t>
+      </w:r>
+    </w:p>
+    <w:p>
+      <w:pPr>
+        <w:rPr>
+          <w:rFonts w:ascii="Arial" w:hAnsi="Arial" w:cs="Arial"/>
+        </w:rPr>
+      </w:pPr>
+      <w:r>
+        <w:rPr>
+          <w:rFonts w:ascii="Arial" w:hAnsi="Arial" w:cs="Arial"/>
+        </w:rPr>
+        <w:t>The main page will use contrasting colors:</w:t>
+      </w:r>
+    </w:p>
+    <w:p>
+      <w:pPr>
+        <w:numPr>
+          <w:ilvl w:val="0"/>
+          <w:numId w:val="13"/>
+        </w:numPr>
+        <w:rPr>
+          <w:rFonts w:ascii="Arial" w:hAnsi="Arial" w:cs="Arial"/>
+        </w:rPr>
+      </w:pPr>
+      <w:r>
+        <w:rPr>
+          <w:rFonts w:ascii="Arial" w:hAnsi="Arial" w:cs="Arial"/>
+          <w:b/>
+          <w:bCs/>
+        </w:rPr>
+        <w:t>#FCFAEE</w:t>
+      </w:r>
+      <w:r>
+        <w:rPr>
+          <w:rFonts w:ascii="Arial" w:hAnsi="Arial" w:cs="Arial"/>
+        </w:rPr>
+        <w:t xml:space="preserve"> (</w:t>
       </w:r>
       <w:proofErr w:type="spellStart"/>
       <w:r>
-        <w:t>MaterialsUI</w:t>
+        <w:rPr>
+          <w:rFonts w:ascii="Arial" w:hAnsi="Arial" w:cs="Arial"/>
+        </w:rPr>
+        <w:t>floralwhite</w:t>
       </w:r>
       <w:proofErr w:type="spellEnd"/>
       <w:r>
-        <w:t xml:space="preserve"> for some components for the header/ footer. </w:t>
-      </w:r>
-    </w:p>
-    <w:p>
-      <w:r>
-        <w:t xml:space="preserve">Example of desktop version of site: </w:t>
+        <w:rPr>
+          <w:rFonts w:ascii="Arial" w:hAnsi="Arial" w:cs="Arial"/>
+        </w:rPr>
+        <w:t>)</w:t>
+      </w:r>
+    </w:p>
+    <w:p>
+      <w:pPr>
+        <w:numPr>
+          <w:ilvl w:val="0"/>
+          <w:numId w:val="13"/>
+        </w:numPr>
+        <w:rPr>
+          <w:rFonts w:ascii="Arial" w:hAnsi="Arial" w:cs="Arial"/>
+        </w:rPr>
+      </w:pPr>
+      <w:r>
+        <w:rPr>
+          <w:rFonts w:ascii="Arial" w:hAnsi="Arial" w:cs="Arial"/>
+          <w:b/>
+          <w:bCs/>
+        </w:rPr>
+        <w:t>#B8001F</w:t>
+      </w:r>
+      <w:r>
+        <w:rPr>
+          <w:rFonts w:ascii="Arial" w:hAnsi="Arial" w:cs="Arial"/>
+        </w:rPr>
+        <w:t xml:space="preserve"> (firebrick)</w:t>
+      </w:r>
+    </w:p>
+    <w:p>
+      <w:pPr>
+        <w:rPr>
+          <w:rFonts w:ascii="Arial" w:hAnsi="Arial" w:cs="Arial"/>
+        </w:rPr>
+      </w:pPr>
+      <w:r>
+        <w:rPr>
+          <w:rFonts w:ascii="Arial" w:hAnsi="Arial" w:cs="Arial"/>
+        </w:rPr>
+        <w:t xml:space="preserve">Some components, such as the header and footer, will be styled using </w:t>
+      </w:r>
+      <w:r>
+        <w:rPr>
+          <w:rFonts w:ascii="Arial" w:hAnsi="Arial" w:cs="Arial"/>
+          <w:b/>
+          <w:bCs/>
+        </w:rPr>
+        <w:t>Material UI</w:t>
+      </w:r>
+      <w:r>
+        <w:rPr>
+          <w:rFonts w:ascii="Arial" w:hAnsi="Arial" w:cs="Arial"/>
+        </w:rPr>
+        <w:t>.</w:t>
+      </w:r>
+    </w:p>
+    <w:p>
+      <w:pPr>
+        <w:rPr>
+          <w:rFonts w:ascii="Arial" w:hAnsi="Arial" w:cs="Arial"/>
+        </w:rPr>
+      </w:pPr>
+      <w:r>
+        <w:rPr>
+          <w:rFonts w:ascii="Arial" w:hAnsi="Arial" w:cs="Arial"/>
+        </w:rPr>
+        <w:t>Example of desktop version of the site</w:t>
+      </w:r>
+      <w:r>
+        <w:rPr>
+          <w:rFonts w:ascii="Arial" w:hAnsi="Arial" w:cs="Arial"/>
+        </w:rPr>
+        <w:t xml:space="preserve">: </w:t>
       </w:r>
       <w:hyperlink r:id="rId7" w:history="1">
         <w:r>
           <w:rPr>
             <w:rStyle w:val="Hyperlink"/>
+            <w:rFonts w:ascii="Arial" w:hAnsi="Arial" w:cs="Arial"/>
           </w:rPr>
           <w:t>Sushi Restaurant – Figma</w:t>
         </w:r>
       </w:hyperlink>
       <w:r>
+        <w:rPr>
+          <w:rFonts w:ascii="Arial" w:hAnsi="Arial" w:cs="Arial"/>
+        </w:rPr>
         <w:t xml:space="preserve"> </w:t>
       </w:r>
     </w:p>
     <w:p>
-      <w:r>
+      <w:pPr>
+        <w:rPr>
+          <w:rFonts w:ascii="Arial" w:hAnsi="Arial" w:cs="Arial"/>
+        </w:rPr>
+      </w:pPr>
+      <w:r>
+        <w:rPr>
+          <w:rFonts w:ascii="Arial" w:hAnsi="Arial" w:cs="Arial"/>
+          <w:noProof/>
+        </w:rPr>
         <w:lastRenderedPageBreak/>
         <w:drawing>
-          <wp:inline distT="0" distB="0" distL="0" distR="0" wp14:anchorId="748DED0B" wp14:editId="384DA227">
-            <wp:extent cx="5943600" cy="5591175"/>
-            <wp:effectExtent l="0" t="0" r="0" b="9525"/>
-            <wp:docPr id="978086147" name="Picture 1" descr="A screenshot of a computer screen&#10;&#10;Description automatically generated"/>
+          <wp:inline distT="0" distB="0" distL="0" distR="0" wp14:anchorId="23F88FDD" wp14:editId="3401ADF4">
+            <wp:extent cx="5943600" cy="4912995"/>
+            <wp:effectExtent l="0" t="0" r="0" b="1905"/>
+            <wp:docPr id="908335656" name="Picture 1"/>
             <wp:cNvGraphicFramePr>
               <a:graphicFrameLocks xmlns:a="http://schemas.openxmlformats.org/drawingml/2006/main" noChangeAspect="1"/>
             </wp:cNvGraphicFramePr>
@@ -295,7 +521,7 @@
               <a:graphicData uri="http://schemas.openxmlformats.org/drawingml/2006/picture">
                 <pic:pic xmlns:pic="http://schemas.openxmlformats.org/drawingml/2006/picture">
                   <pic:nvPicPr>
-                    <pic:cNvPr id="978086147" name="Picture 1" descr="A screenshot of a computer screen&#10;&#10;Description automatically generated"/>
+                    <pic:cNvPr id="908335656" name=""/>
                     <pic:cNvPicPr/>
                   </pic:nvPicPr>
                   <pic:blipFill>
@@ -307,7 +533,7 @@
                   <pic:spPr>
                     <a:xfrm>
                       <a:off x="0" y="0"/>
-                      <a:ext cx="5943600" cy="5591175"/>
+                      <a:ext cx="5943600" cy="4912995"/>
                     </a:xfrm>
                     <a:prstGeom prst="rect">
                       <a:avLst/>
@@ -320,170 +546,23 @@
         </w:drawing>
       </w:r>
     </w:p>
-    <w:p/>
-    <w:p>
-      <w:pPr>
-        <w:pStyle w:val="Heading1"/>
-      </w:pPr>
-      <w:r>
-        <w:t>Accessibility Features</w:t>
-      </w:r>
-    </w:p>
-    <w:p>
-      <w:r>
-        <w:t xml:space="preserve">In order to provide appropriate </w:t>
-      </w:r>
-      <w:r>
-        <w:t>accessibility</w:t>
-      </w:r>
-      <w:r>
-        <w:t xml:space="preserve"> for all users, the website will include some of the following (in no particular order)</w:t>
-      </w:r>
-      <w:r>
-        <w:t xml:space="preserve"> (</w:t>
-      </w:r>
-      <w:hyperlink r:id="rId9" w:history="1">
-        <w:r>
-          <w:rPr>
-            <w:rStyle w:val="Hyperlink"/>
-          </w:rPr>
-          <w:t xml:space="preserve">Website Accessibility Checklist (15 Best Practices) | </w:t>
-        </w:r>
-        <w:proofErr w:type="spellStart"/>
-        <w:r>
-          <w:rPr>
-            <w:rStyle w:val="Hyperlink"/>
-          </w:rPr>
-          <w:t>WebsiteSetup</w:t>
-        </w:r>
-        <w:proofErr w:type="spellEnd"/>
-      </w:hyperlink>
-      <w:r>
-        <w:t>)</w:t>
-      </w:r>
-    </w:p>
-    <w:p>
-      <w:pPr>
-        <w:pStyle w:val="ListParagraph"/>
-        <w:numPr>
-          <w:ilvl w:val="0"/>
-          <w:numId w:val="4"/>
-        </w:numPr>
-      </w:pPr>
-      <w:r>
-        <w:lastRenderedPageBreak/>
-        <w:t>Appropriate color contrast</w:t>
-      </w:r>
-    </w:p>
-    <w:p>
-      <w:pPr>
-        <w:pStyle w:val="ListParagraph"/>
-        <w:numPr>
-          <w:ilvl w:val="0"/>
-          <w:numId w:val="4"/>
-        </w:numPr>
-      </w:pPr>
-      <w:r>
-        <w:t xml:space="preserve">Implement a “light” and “dark mode” button </w:t>
-      </w:r>
-    </w:p>
-    <w:p>
-      <w:pPr>
-        <w:pStyle w:val="ListParagraph"/>
-        <w:numPr>
-          <w:ilvl w:val="0"/>
-          <w:numId w:val="4"/>
-        </w:numPr>
-      </w:pPr>
-      <w:r>
-        <w:t>Images will have alternative text</w:t>
-      </w:r>
-    </w:p>
-    <w:p>
-      <w:pPr>
-        <w:pStyle w:val="ListParagraph"/>
-        <w:numPr>
-          <w:ilvl w:val="0"/>
-          <w:numId w:val="4"/>
-        </w:numPr>
-      </w:pPr>
-      <w:r>
-        <w:t>Responsive design using larger buttons and easily visible links</w:t>
-      </w:r>
-    </w:p>
-    <w:p>
-      <w:pPr>
-        <w:pStyle w:val="ListParagraph"/>
-        <w:numPr>
-          <w:ilvl w:val="0"/>
-          <w:numId w:val="4"/>
-        </w:numPr>
-      </w:pPr>
-      <w:r>
-        <w:t xml:space="preserve">Adding the focus </w:t>
-      </w:r>
-      <w:proofErr w:type="spellStart"/>
-      <w:r>
-        <w:t>css</w:t>
-      </w:r>
-      <w:proofErr w:type="spellEnd"/>
-      <w:r>
-        <w:t xml:space="preserve"> properties for buttons and labels to improve visual indicators</w:t>
-      </w:r>
-    </w:p>
-    <w:p/>
-    <w:p>
-      <w:pPr>
-        <w:pStyle w:val="Heading1"/>
-      </w:pPr>
-      <w:r>
-        <w:t>Mobility Features</w:t>
-      </w:r>
-    </w:p>
-    <w:p>
-      <w:r>
-        <w:tab/>
-        <w:t xml:space="preserve">Currently, the app is web-based </w:t>
-      </w:r>
-      <w:proofErr w:type="gramStart"/>
-      <w:r>
-        <w:t>only</w:t>
-      </w:r>
-      <w:proofErr w:type="gramEnd"/>
-      <w:r>
-        <w:t xml:space="preserve"> and no android/ iOS features will be implemented. Responsive design will be utilized so that the webapp will be easily available and viewable on any hand-held device. </w:t>
-      </w:r>
-    </w:p>
-    <w:p>
-      <w:pPr>
-        <w:ind w:firstLine="720"/>
-      </w:pPr>
-      <w:r>
-        <w:t>Example of responsive design:</w:t>
-      </w:r>
-      <w:r>
-        <w:t xml:space="preserve"> </w:t>
-      </w:r>
-      <w:hyperlink r:id="rId10" w:history="1">
-        <w:r>
-          <w:rPr>
-            <w:rStyle w:val="Hyperlink"/>
-          </w:rPr>
-          <w:t>Sushi Restaurant – Figma</w:t>
-        </w:r>
-      </w:hyperlink>
-    </w:p>
-    <w:p>
-      <w:pPr>
-        <w:ind w:firstLine="720"/>
-      </w:pPr>
-      <w:r>
+    <w:p>
+      <w:pPr>
+        <w:rPr>
+          <w:rFonts w:ascii="Arial" w:hAnsi="Arial" w:cs="Arial"/>
+        </w:rPr>
+      </w:pPr>
+      <w:r>
+        <w:rPr>
+          <w:rFonts w:ascii="Arial" w:hAnsi="Arial" w:cs="Arial"/>
+          <w:noProof/>
+        </w:rPr>
         <w:lastRenderedPageBreak/>
         <w:drawing>
-          <wp:inline distT="0" distB="0" distL="0" distR="0" wp14:anchorId="24F24F44" wp14:editId="249A111B">
-            <wp:extent cx="5943600" cy="7135495"/>
-            <wp:effectExtent l="0" t="0" r="0" b="8255"/>
-            <wp:docPr id="1999506762" name="Picture 1" descr="A screenshot of a computer&#10;&#10;Description automatically generated"/>
+          <wp:inline distT="0" distB="0" distL="0" distR="0" wp14:anchorId="64AA4B27" wp14:editId="5AC17604">
+            <wp:extent cx="5943600" cy="5061585"/>
+            <wp:effectExtent l="0" t="0" r="0" b="5715"/>
+            <wp:docPr id="67625213" name="Picture 1" descr="A screenshot of a computer&#10;&#10;Description automatically generated"/>
             <wp:cNvGraphicFramePr>
               <a:graphicFrameLocks xmlns:a="http://schemas.openxmlformats.org/drawingml/2006/main" noChangeAspect="1"/>
             </wp:cNvGraphicFramePr>
@@ -491,7 +570,304 @@
               <a:graphicData uri="http://schemas.openxmlformats.org/drawingml/2006/picture">
                 <pic:pic xmlns:pic="http://schemas.openxmlformats.org/drawingml/2006/picture">
                   <pic:nvPicPr>
-                    <pic:cNvPr id="1999506762" name="Picture 1" descr="A screenshot of a computer&#10;&#10;Description automatically generated"/>
+                    <pic:cNvPr id="67625213" name="Picture 1" descr="A screenshot of a computer&#10;&#10;Description automatically generated"/>
+                    <pic:cNvPicPr/>
+                  </pic:nvPicPr>
+                  <pic:blipFill>
+                    <a:blip r:embed="rId9"/>
+                    <a:stretch>
+                      <a:fillRect/>
+                    </a:stretch>
+                  </pic:blipFill>
+                  <pic:spPr>
+                    <a:xfrm>
+                      <a:off x="0" y="0"/>
+                      <a:ext cx="5943600" cy="5061585"/>
+                    </a:xfrm>
+                    <a:prstGeom prst="rect">
+                      <a:avLst/>
+                    </a:prstGeom>
+                  </pic:spPr>
+                </pic:pic>
+              </a:graphicData>
+            </a:graphic>
+          </wp:inline>
+        </w:drawing>
+      </w:r>
+    </w:p>
+    <w:p>
+      <w:pPr>
+        <w:pStyle w:val="Heading1"/>
+        <w:rPr>
+          <w:rFonts w:ascii="Arial" w:hAnsi="Arial" w:cs="Arial"/>
+        </w:rPr>
+      </w:pPr>
+      <w:r>
+        <w:rPr>
+          <w:rFonts w:ascii="Arial" w:hAnsi="Arial" w:cs="Arial"/>
+        </w:rPr>
+        <w:t>Accessibility Features</w:t>
+      </w:r>
+    </w:p>
+    <w:p>
+      <w:pPr>
+        <w:rPr>
+          <w:rFonts w:ascii="Arial" w:hAnsi="Arial" w:cs="Arial"/>
+        </w:rPr>
+      </w:pPr>
+      <w:r>
+        <w:rPr>
+          <w:rFonts w:ascii="Arial" w:hAnsi="Arial" w:cs="Arial"/>
+        </w:rPr>
+        <w:t>To ensure accessibility for all users, the website will include the following features (based on the</w:t>
+      </w:r>
+      <w:r>
+        <w:rPr>
+          <w:rFonts w:ascii="Arial" w:hAnsi="Arial" w:cs="Arial"/>
+        </w:rPr>
+        <w:t xml:space="preserve"> </w:t>
+      </w:r>
+      <w:hyperlink r:id="rId10" w:history="1">
+        <w:r>
+          <w:rPr>
+            <w:rStyle w:val="Hyperlink"/>
+            <w:rFonts w:ascii="Arial" w:hAnsi="Arial" w:cs="Arial"/>
+          </w:rPr>
+          <w:t xml:space="preserve">Website Accessibility Checklist (15 Best Practices) | </w:t>
+        </w:r>
+        <w:r>
+          <w:rPr>
+            <w:rStyle w:val="Hyperlink"/>
+            <w:rFonts w:ascii="Arial" w:hAnsi="Arial" w:cs="Arial"/>
+          </w:rPr>
+          <w:t>Website Setup</w:t>
+        </w:r>
+      </w:hyperlink>
+      <w:r>
+        <w:rPr>
+          <w:rFonts w:ascii="Arial" w:hAnsi="Arial" w:cs="Arial"/>
+        </w:rPr>
+        <w:t>)</w:t>
+      </w:r>
+    </w:p>
+    <w:p>
+      <w:pPr>
+        <w:pStyle w:val="ListParagraph"/>
+        <w:numPr>
+          <w:ilvl w:val="0"/>
+          <w:numId w:val="14"/>
+        </w:numPr>
+        <w:rPr>
+          <w:rFonts w:ascii="Arial" w:hAnsi="Arial" w:cs="Arial"/>
+        </w:rPr>
+      </w:pPr>
+      <w:r>
+        <w:rPr>
+          <w:rFonts w:ascii="Arial" w:hAnsi="Arial" w:cs="Arial"/>
+        </w:rPr>
+        <w:t>Appropriate color contrast</w:t>
+      </w:r>
+    </w:p>
+    <w:p>
+      <w:pPr>
+        <w:pStyle w:val="ListParagraph"/>
+        <w:numPr>
+          <w:ilvl w:val="0"/>
+          <w:numId w:val="14"/>
+        </w:numPr>
+        <w:rPr>
+          <w:rFonts w:ascii="Arial" w:hAnsi="Arial" w:cs="Arial"/>
+        </w:rPr>
+      </w:pPr>
+      <w:r>
+        <w:rPr>
+          <w:rFonts w:ascii="Arial" w:hAnsi="Arial" w:cs="Arial"/>
+        </w:rPr>
+        <w:t>A “light mode” and “dark mode” toggle</w:t>
+      </w:r>
+    </w:p>
+    <w:p>
+      <w:pPr>
+        <w:pStyle w:val="ListParagraph"/>
+        <w:numPr>
+          <w:ilvl w:val="0"/>
+          <w:numId w:val="14"/>
+        </w:numPr>
+        <w:rPr>
+          <w:rFonts w:ascii="Arial" w:hAnsi="Arial" w:cs="Arial"/>
+        </w:rPr>
+      </w:pPr>
+      <w:r>
+        <w:rPr>
+          <w:rFonts w:ascii="Arial" w:hAnsi="Arial" w:cs="Arial"/>
+        </w:rPr>
+        <w:t>Alternative text for images</w:t>
+      </w:r>
+    </w:p>
+    <w:p>
+      <w:pPr>
+        <w:pStyle w:val="ListParagraph"/>
+        <w:numPr>
+          <w:ilvl w:val="0"/>
+          <w:numId w:val="14"/>
+        </w:numPr>
+        <w:rPr>
+          <w:rFonts w:ascii="Arial" w:hAnsi="Arial" w:cs="Arial"/>
+        </w:rPr>
+      </w:pPr>
+      <w:r>
+        <w:rPr>
+          <w:rFonts w:ascii="Arial" w:hAnsi="Arial" w:cs="Arial"/>
+        </w:rPr>
+        <w:t>Responsive design with larger buttons and clearly visible links</w:t>
+      </w:r>
+    </w:p>
+    <w:p>
+      <w:pPr>
+        <w:pStyle w:val="ListParagraph"/>
+        <w:numPr>
+          <w:ilvl w:val="0"/>
+          <w:numId w:val="14"/>
+        </w:numPr>
+        <w:rPr>
+          <w:rFonts w:ascii="Arial" w:hAnsi="Arial" w:cs="Arial"/>
+        </w:rPr>
+      </w:pPr>
+      <w:r>
+        <w:rPr>
+          <w:rFonts w:ascii="Arial" w:hAnsi="Arial" w:cs="Arial"/>
+        </w:rPr>
+        <w:t>Focus CSS properties for buttons and labels to improve visual indicators</w:t>
+      </w:r>
+    </w:p>
+    <w:p>
+      <w:pPr>
+        <w:pStyle w:val="Heading1"/>
+        <w:rPr>
+          <w:rFonts w:ascii="Arial" w:hAnsi="Arial" w:cs="Arial"/>
+        </w:rPr>
+      </w:pPr>
+      <w:r>
+        <w:rPr>
+          <w:rFonts w:ascii="Arial" w:hAnsi="Arial" w:cs="Arial"/>
+        </w:rPr>
+        <w:lastRenderedPageBreak/>
+        <w:t>Mobility Features</w:t>
+      </w:r>
+    </w:p>
+    <w:p>
+      <w:pPr>
+        <w:rPr>
+          <w:rStyle w:val="Hyperlink"/>
+          <w:rFonts w:ascii="Arial" w:hAnsi="Arial" w:cs="Arial"/>
+        </w:rPr>
+      </w:pPr>
+      <w:r>
+        <w:rPr>
+          <w:rFonts w:ascii="Arial" w:hAnsi="Arial" w:cs="Arial"/>
+        </w:rPr>
+        <w:tab/>
+      </w:r>
+      <w:r>
+        <w:rPr>
+          <w:rFonts w:ascii="Arial" w:hAnsi="Arial" w:cs="Arial"/>
+        </w:rPr>
+        <w:t xml:space="preserve">The application will be </w:t>
+      </w:r>
+      <w:r>
+        <w:rPr>
+          <w:rFonts w:ascii="Arial" w:hAnsi="Arial" w:cs="Arial"/>
+          <w:b/>
+          <w:bCs/>
+        </w:rPr>
+        <w:t>web-based only</w:t>
+      </w:r>
+      <w:r>
+        <w:rPr>
+          <w:rFonts w:ascii="Arial" w:hAnsi="Arial" w:cs="Arial"/>
+        </w:rPr>
+        <w:t>, with no Android or iOS versions planned. However, responsive design will ensure that the web app is easily viewable and functional on handheld devices.</w:t>
+      </w:r>
+      <w:r>
+        <w:rPr>
+          <w:rFonts w:ascii="Arial" w:hAnsi="Arial" w:cs="Arial"/>
+        </w:rPr>
+        <w:t xml:space="preserve"> </w:t>
+      </w:r>
+      <w:r>
+        <w:rPr>
+          <w:rFonts w:ascii="Arial" w:hAnsi="Arial" w:cs="Arial"/>
+        </w:rPr>
+        <w:t>Example of responsive design:</w:t>
+      </w:r>
+      <w:r>
+        <w:rPr>
+          <w:rFonts w:ascii="Arial" w:hAnsi="Arial" w:cs="Arial"/>
+        </w:rPr>
+        <w:t xml:space="preserve"> </w:t>
+      </w:r>
+      <w:r>
+        <w:rPr>
+          <w:rFonts w:ascii="Arial" w:hAnsi="Arial" w:cs="Arial"/>
+        </w:rPr>
+        <w:fldChar w:fldCharType="begin"/>
+      </w:r>
+      <w:r>
+        <w:rPr>
+          <w:rFonts w:ascii="Arial" w:hAnsi="Arial" w:cs="Arial"/>
+        </w:rPr>
+        <w:instrText>HYPERLINK "https://www.figma.com/design/vsmRnNMIIx4EFmOy3eaNRW/Sushi-Restaurant?node-id=13-212&amp;node-type=canvas&amp;t=htVBoHkXm0cOSfie-0"</w:instrText>
+      </w:r>
+      <w:r>
+        <w:rPr>
+          <w:rFonts w:ascii="Arial" w:hAnsi="Arial" w:cs="Arial"/>
+        </w:rPr>
+      </w:r>
+      <w:r>
+        <w:rPr>
+          <w:rFonts w:ascii="Arial" w:hAnsi="Arial" w:cs="Arial"/>
+        </w:rPr>
+        <w:fldChar w:fldCharType="separate"/>
+      </w:r>
+      <w:r>
+        <w:rPr>
+          <w:rStyle w:val="Hyperlink"/>
+          <w:rFonts w:ascii="Arial" w:hAnsi="Arial" w:cs="Arial"/>
+        </w:rPr>
+        <w:t>Sushi Restaurant – Figma</w:t>
+      </w:r>
+    </w:p>
+    <w:p>
+      <w:pPr>
+        <w:ind w:firstLine="720"/>
+        <w:rPr>
+          <w:rFonts w:ascii="Arial" w:hAnsi="Arial" w:cs="Arial"/>
+        </w:rPr>
+      </w:pPr>
+      <w:r>
+        <w:rPr>
+          <w:rFonts w:ascii="Arial" w:hAnsi="Arial" w:cs="Arial"/>
+        </w:rPr>
+        <w:fldChar w:fldCharType="end"/>
+      </w:r>
+      <w:r>
+        <w:rPr>
+          <w:rFonts w:ascii="Arial" w:hAnsi="Arial" w:cs="Arial"/>
+          <w:noProof/>
+        </w:rPr>
+        <w:drawing>
+          <wp:inline distT="0" distB="0" distL="0" distR="0" wp14:anchorId="71D9752B" wp14:editId="4689350D">
+            <wp:extent cx="5943600" cy="5509895"/>
+            <wp:effectExtent l="0" t="0" r="0" b="0"/>
+            <wp:docPr id="1590140959" name="Picture 1"/>
+            <wp:cNvGraphicFramePr>
+              <a:graphicFrameLocks xmlns:a="http://schemas.openxmlformats.org/drawingml/2006/main" noChangeAspect="1"/>
+            </wp:cNvGraphicFramePr>
+            <a:graphic xmlns:a="http://schemas.openxmlformats.org/drawingml/2006/main">
+              <a:graphicData uri="http://schemas.openxmlformats.org/drawingml/2006/picture">
+                <pic:pic xmlns:pic="http://schemas.openxmlformats.org/drawingml/2006/picture">
+                  <pic:nvPicPr>
+                    <pic:cNvPr id="1590140959" name=""/>
                     <pic:cNvPicPr/>
                   </pic:nvPicPr>
                   <pic:blipFill>
@@ -503,7 +879,7 @@
                   <pic:spPr>
                     <a:xfrm>
                       <a:off x="0" y="0"/>
-                      <a:ext cx="5943600" cy="7135495"/>
+                      <a:ext cx="5943600" cy="5509895"/>
                     </a:xfrm>
                     <a:prstGeom prst="rect">
                       <a:avLst/>
@@ -519,62 +895,131 @@
     <w:p>
       <w:pPr>
         <w:ind w:firstLine="720"/>
+        <w:rPr>
+          <w:rFonts w:ascii="Arial" w:hAnsi="Arial" w:cs="Arial"/>
+        </w:rPr>
       </w:pPr>
     </w:p>
     <w:p>
       <w:pPr>
         <w:pStyle w:val="Heading1"/>
-      </w:pPr>
-      <w:proofErr w:type="spellStart"/>
-      <w:r>
-        <w:t>BackEnd</w:t>
-      </w:r>
-      <w:proofErr w:type="spellEnd"/>
-    </w:p>
-    <w:p>
-      <w:r>
+        <w:rPr>
+          <w:rFonts w:ascii="Arial" w:hAnsi="Arial" w:cs="Arial"/>
+        </w:rPr>
+      </w:pPr>
+      <w:r>
+        <w:rPr>
+          <w:rFonts w:ascii="Arial" w:hAnsi="Arial" w:cs="Arial"/>
+        </w:rPr>
+        <w:lastRenderedPageBreak/>
+        <w:t>Backend</w:t>
+      </w:r>
+    </w:p>
+    <w:p>
+      <w:pPr>
+        <w:rPr>
+          <w:rFonts w:ascii="Arial" w:hAnsi="Arial" w:cs="Arial"/>
+          <w:b/>
+          <w:bCs/>
+        </w:rPr>
+      </w:pPr>
+      <w:r>
+        <w:rPr>
+          <w:rFonts w:ascii="Arial" w:hAnsi="Arial" w:cs="Arial"/>
+        </w:rPr>
         <w:tab/>
-        <w:t xml:space="preserve">The backend for this system will utilize MongoDB for its database structure and table creation. The backend will primarily be used to allow the website owner to check basic inventory of ingredients that the restaurant currently has (or does not have). </w:t>
-      </w:r>
-      <w:r>
-        <w:t xml:space="preserve">The backend system can also be used to determine if an item on the menu can be available/ unavailable </w:t>
-      </w:r>
-      <w:proofErr w:type="gramStart"/>
-      <w:r>
-        <w:t>as a result of</w:t>
-      </w:r>
-      <w:proofErr w:type="gramEnd"/>
-      <w:r>
-        <w:t xml:space="preserve"> the appropriate ingredients which can display to the user that the certain item is unavailable at this time.</w:t>
-      </w:r>
-    </w:p>
-    <w:p>
-      <w:r>
-        <w:tab/>
-        <w:t>Next.js will be used as both the front end and backend frameworks for this website. Next.js can be used to implement a simple REST API feature that can keep track of the ingredients / items on the menu.</w:t>
+      </w:r>
+      <w:r>
+        <w:rPr>
+          <w:rFonts w:ascii="Arial" w:hAnsi="Arial" w:cs="Arial"/>
+        </w:rPr>
+        <w:t xml:space="preserve">The backend system will use </w:t>
+      </w:r>
+      <w:r>
+        <w:rPr>
+          <w:rFonts w:ascii="Arial" w:hAnsi="Arial" w:cs="Arial"/>
+          <w:b/>
+          <w:bCs/>
+        </w:rPr>
+        <w:t>PostgreSQL</w:t>
+      </w:r>
+      <w:r>
+        <w:rPr>
+          <w:rFonts w:ascii="Arial" w:hAnsi="Arial" w:cs="Arial"/>
+        </w:rPr>
+        <w:t xml:space="preserve"> </w:t>
+      </w:r>
+      <w:r>
+        <w:rPr>
+          <w:rFonts w:ascii="Arial" w:hAnsi="Arial" w:cs="Arial"/>
+        </w:rPr>
+        <w:t>to manage the database and maintain inventory tracking. It will allow the restaurant to monitor ingredient availability and determine if certain menu items can be offered or should be marked unavailable.</w:t>
+      </w:r>
+    </w:p>
+    <w:p>
+      <w:pPr>
+        <w:rPr>
+          <w:rFonts w:ascii="Arial" w:hAnsi="Arial" w:cs="Arial"/>
+        </w:rPr>
+      </w:pPr>
+      <w:r>
+        <w:rPr>
+          <w:rFonts w:ascii="Arial" w:hAnsi="Arial" w:cs="Arial"/>
+        </w:rPr>
+        <w:t xml:space="preserve">Both the frontend and backend will leverage </w:t>
+      </w:r>
+      <w:r>
+        <w:rPr>
+          <w:rFonts w:ascii="Arial" w:hAnsi="Arial" w:cs="Arial"/>
+          <w:b/>
+          <w:bCs/>
+        </w:rPr>
+        <w:t>Next.js</w:t>
+      </w:r>
+      <w:r>
+        <w:rPr>
+          <w:rFonts w:ascii="Arial" w:hAnsi="Arial" w:cs="Arial"/>
+        </w:rPr>
+        <w:t>. The framework will support the implementation of a simple REST API to track ingredients and menu availability.</w:t>
+      </w:r>
+    </w:p>
+    <w:p>
+      <w:pPr>
+        <w:rPr>
+          <w:rFonts w:ascii="Arial" w:hAnsi="Arial" w:cs="Arial"/>
+        </w:rPr>
+      </w:pPr>
+      <w:r>
+        <w:rPr>
+          <w:rFonts w:ascii="Arial" w:hAnsi="Arial" w:cs="Arial"/>
+        </w:rPr>
+        <w:t xml:space="preserve">Example of </w:t>
+      </w:r>
+      <w:r>
+        <w:rPr>
+          <w:rFonts w:ascii="Arial" w:hAnsi="Arial" w:cs="Arial"/>
+        </w:rPr>
+        <w:t>file structure</w:t>
+      </w:r>
+      <w:r>
+        <w:rPr>
+          <w:rFonts w:ascii="Arial" w:hAnsi="Arial" w:cs="Arial"/>
+        </w:rPr>
+        <w:t>:</w:t>
       </w:r>
     </w:p>
     <w:p>
       <w:pPr>
         <w:jc w:val="center"/>
-      </w:pPr>
-      <w:r>
-        <w:t xml:space="preserve">Example of </w:t>
-      </w:r>
-      <w:proofErr w:type="spellStart"/>
-      <w:r>
-        <w:t>filestructure</w:t>
-      </w:r>
-      <w:proofErr w:type="spellEnd"/>
-      <w:r>
-        <w:t>:</w:t>
-      </w:r>
-    </w:p>
-    <w:p>
-      <w:pPr>
-        <w:jc w:val="center"/>
-      </w:pPr>
-      <w:r>
+        <w:rPr>
+          <w:rFonts w:ascii="Arial" w:hAnsi="Arial" w:cs="Arial"/>
+        </w:rPr>
+      </w:pPr>
+      <w:r>
+        <w:rPr>
+          <w:rFonts w:ascii="Arial" w:hAnsi="Arial" w:cs="Arial"/>
+          <w:noProof/>
+        </w:rPr>
         <w:lastRenderedPageBreak/>
         <w:drawing>
           <wp:inline distT="0" distB="0" distL="0" distR="0" wp14:anchorId="79C577B4" wp14:editId="680624F7">
@@ -613,35 +1058,64 @@
         </w:drawing>
       </w:r>
     </w:p>
-    <w:p/>
+    <w:p>
+      <w:pPr>
+        <w:rPr>
+          <w:rFonts w:ascii="Arial" w:hAnsi="Arial" w:cs="Arial"/>
+        </w:rPr>
+      </w:pPr>
+    </w:p>
     <w:p>
       <w:pPr>
         <w:pStyle w:val="Heading1"/>
-      </w:pPr>
-      <w:r>
+        <w:rPr>
+          <w:rFonts w:ascii="Arial" w:hAnsi="Arial" w:cs="Arial"/>
+        </w:rPr>
+      </w:pPr>
+      <w:r>
+        <w:rPr>
+          <w:rFonts w:ascii="Arial" w:hAnsi="Arial" w:cs="Arial"/>
+        </w:rPr>
         <w:t>Security Features</w:t>
       </w:r>
     </w:p>
     <w:p>
-      <w:r>
+      <w:pPr>
+        <w:rPr>
+          <w:rFonts w:ascii="Arial" w:hAnsi="Arial" w:cs="Arial"/>
+        </w:rPr>
+      </w:pPr>
+      <w:r>
+        <w:rPr>
+          <w:rFonts w:ascii="Arial" w:hAnsi="Arial" w:cs="Arial"/>
+        </w:rPr>
         <w:tab/>
-        <w:t xml:space="preserve">Aside from the security features that can be implemented from using a shared hosting site, this site will also include </w:t>
-      </w:r>
-      <w:r>
-        <w:t>implementing features such as:</w:t>
-      </w:r>
-      <w:r>
+      </w:r>
+      <w:r>
+        <w:rPr>
+          <w:rFonts w:ascii="Arial" w:hAnsi="Arial" w:cs="Arial"/>
+        </w:rPr>
+        <w:t>In addition to the security provided by the hosting platform, the website will incorporate the following best practices:</w:t>
+      </w:r>
+      <w:r>
+        <w:rPr>
+          <w:rFonts w:ascii="Arial" w:hAnsi="Arial" w:cs="Arial"/>
+        </w:rPr>
         <w:t xml:space="preserve"> (</w:t>
       </w:r>
       <w:hyperlink r:id="rId13" w:anchor="x-xss-protection" w:history="1">
         <w:r>
           <w:rPr>
             <w:rStyle w:val="Hyperlink"/>
+            <w:rFonts w:ascii="Arial" w:hAnsi="Arial" w:cs="Arial"/>
           </w:rPr>
           <w:t>An Overview of Best Practices for Security Headers | Okta Developer</w:t>
         </w:r>
       </w:hyperlink>
       <w:r>
+        <w:rPr>
+          <w:rFonts w:ascii="Arial" w:hAnsi="Arial" w:cs="Arial"/>
+        </w:rPr>
         <w:t>)</w:t>
       </w:r>
     </w:p>
@@ -650,11 +1124,25 @@
         <w:pStyle w:val="ListParagraph"/>
         <w:numPr>
           <w:ilvl w:val="0"/>
-          <w:numId w:val="7"/>
+          <w:numId w:val="17"/>
         </w:numPr>
-      </w:pPr>
-      <w:r>
-        <w:t xml:space="preserve">Security headers, which ultimately secures the website and prevents the site from vulnerabilities that may harm the user. </w:t>
+        <w:rPr>
+          <w:rFonts w:ascii="Arial" w:hAnsi="Arial" w:cs="Arial"/>
+        </w:rPr>
+      </w:pPr>
+      <w:r>
+        <w:rPr>
+          <w:rFonts w:ascii="Arial" w:hAnsi="Arial" w:cs="Arial"/>
+          <w:b/>
+          <w:bCs/>
+        </w:rPr>
+        <w:t>Security Headers</w:t>
+      </w:r>
+      <w:r>
+        <w:rPr>
+          <w:rFonts w:ascii="Arial" w:hAnsi="Arial" w:cs="Arial"/>
+        </w:rPr>
+        <w:t xml:space="preserve"> – To protect the site from vulnerabilities. Examples include:</w:t>
       </w:r>
     </w:p>
     <w:p>
@@ -662,19 +1150,25 @@
         <w:pStyle w:val="ListParagraph"/>
         <w:numPr>
           <w:ilvl w:val="1"/>
-          <w:numId w:val="7"/>
+          <w:numId w:val="17"/>
         </w:numPr>
-      </w:pPr>
-      <w:r>
-        <w:t xml:space="preserve">Content-security- </w:t>
-      </w:r>
-      <w:proofErr w:type="gramStart"/>
-      <w:r>
-        <w:t>policy:</w:t>
-      </w:r>
-      <w:proofErr w:type="gramEnd"/>
-      <w:r>
-        <w:t xml:space="preserve">  tells the browser what items to load for the user</w:t>
+        <w:rPr>
+          <w:rFonts w:ascii="Arial" w:hAnsi="Arial" w:cs="Arial"/>
+        </w:rPr>
+      </w:pPr>
+      <w:r>
+        <w:rPr>
+          <w:rFonts w:ascii="Arial" w:hAnsi="Arial" w:cs="Arial"/>
+          <w:b/>
+          <w:bCs/>
+        </w:rPr>
+        <w:t>Content Security Policy (CSP):</w:t>
+      </w:r>
+      <w:r>
+        <w:rPr>
+          <w:rFonts w:ascii="Arial" w:hAnsi="Arial" w:cs="Arial"/>
+        </w:rPr>
+        <w:t xml:space="preserve"> Controls what resources the browser can load.</w:t>
       </w:r>
     </w:p>
     <w:p>
@@ -682,14 +1176,25 @@
         <w:pStyle w:val="ListParagraph"/>
         <w:numPr>
           <w:ilvl w:val="1"/>
-          <w:numId w:val="7"/>
+          <w:numId w:val="17"/>
         </w:numPr>
-      </w:pPr>
-      <w:r>
-        <w:t xml:space="preserve">Permissions-Policy: </w:t>
-      </w:r>
-      <w:r>
-        <w:t>to enable/ disable unwanted features and only require what is necessary</w:t>
+        <w:rPr>
+          <w:rFonts w:ascii="Arial" w:hAnsi="Arial" w:cs="Arial"/>
+        </w:rPr>
+      </w:pPr>
+      <w:r>
+        <w:rPr>
+          <w:rFonts w:ascii="Arial" w:hAnsi="Arial" w:cs="Arial"/>
+          <w:b/>
+          <w:bCs/>
+        </w:rPr>
+        <w:t>Permissions-Policy:</w:t>
+      </w:r>
+      <w:r>
+        <w:rPr>
+          <w:rFonts w:ascii="Arial" w:hAnsi="Arial" w:cs="Arial"/>
+        </w:rPr>
+        <w:t xml:space="preserve"> Limits unnecessary features to enhance security.</w:t>
       </w:r>
     </w:p>
     <w:p>
@@ -697,122 +1202,66 @@
         <w:pStyle w:val="ListParagraph"/>
         <w:numPr>
           <w:ilvl w:val="0"/>
-          <w:numId w:val="7"/>
+          <w:numId w:val="17"/>
         </w:numPr>
-      </w:pPr>
-      <w:r>
-        <w:t xml:space="preserve">Error Handling: Utilize appropriate error handling features to prevent unwanted information from being sent to the user incase of error in the code/ development. </w:t>
-      </w:r>
-    </w:p>
-    <w:p/>
+        <w:rPr>
+          <w:rFonts w:ascii="Arial" w:hAnsi="Arial" w:cs="Arial"/>
+        </w:rPr>
+      </w:pPr>
+      <w:r>
+        <w:rPr>
+          <w:rFonts w:ascii="Arial" w:hAnsi="Arial" w:cs="Arial"/>
+          <w:b/>
+          <w:bCs/>
+        </w:rPr>
+        <w:t>Error Handling:</w:t>
+      </w:r>
+      <w:r>
+        <w:rPr>
+          <w:rFonts w:ascii="Arial" w:hAnsi="Arial" w:cs="Arial"/>
+        </w:rPr>
+        <w:t xml:space="preserve"> Ensures that sensitive information is not displayed to users if an error occurs.</w:t>
+      </w:r>
+    </w:p>
     <w:p>
       <w:pPr>
         <w:pStyle w:val="Heading1"/>
-      </w:pPr>
-      <w:r>
+        <w:rPr>
+          <w:rFonts w:ascii="Arial" w:hAnsi="Arial" w:cs="Arial"/>
+        </w:rPr>
+      </w:pPr>
+      <w:r>
+        <w:rPr>
+          <w:rFonts w:ascii="Arial" w:hAnsi="Arial" w:cs="Arial"/>
+        </w:rPr>
         <w:t>Hosting</w:t>
       </w:r>
     </w:p>
     <w:p>
-      <w:r>
-        <w:t>Currently will utilize some sort of shared hosting</w:t>
-      </w:r>
-      <w:r>
-        <w:t xml:space="preserve"> (i.e., Bluehost, </w:t>
+      <w:pPr>
+        <w:rPr>
+          <w:rFonts w:ascii="Arial" w:hAnsi="Arial" w:cs="Arial"/>
+        </w:rPr>
+      </w:pPr>
+      <w:r>
+        <w:rPr>
+          <w:rFonts w:ascii="Arial" w:hAnsi="Arial" w:cs="Arial"/>
+        </w:rPr>
+        <w:t xml:space="preserve">I am currently hosting the frontend of the website on </w:t>
       </w:r>
       <w:proofErr w:type="spellStart"/>
       <w:r>
-        <w:t>DreamHost</w:t>
+        <w:rPr>
+          <w:rFonts w:ascii="Arial" w:hAnsi="Arial" w:cs="Arial"/>
+        </w:rPr>
+        <w:t>Vercel</w:t>
       </w:r>
       <w:proofErr w:type="spellEnd"/>
       <w:r>
-        <w:t>, HostGator)</w:t>
-      </w:r>
-      <w:r>
-        <w:t xml:space="preserve"> as this would be the cheapest way to implement this website. With shared hosting, some of the benefits includes:</w:t>
-      </w:r>
-      <w:r>
-        <w:t xml:space="preserve"> (</w:t>
-      </w:r>
-      <w:hyperlink r:id="rId14" w:anchor="Features" w:history="1">
-        <w:r>
-          <w:rPr>
-            <w:rStyle w:val="Hyperlink"/>
-          </w:rPr>
-          <w:t>What Is Shared Hosting and How Does It Work +Pros &amp; Cons (hostinger.com)</w:t>
-        </w:r>
-      </w:hyperlink>
-    </w:p>
-    <w:p>
-      <w:pPr>
-        <w:pStyle w:val="ListParagraph"/>
-        <w:numPr>
-          <w:ilvl w:val="0"/>
-          <w:numId w:val="6"/>
-        </w:numPr>
-      </w:pPr>
-      <w:r>
-        <w:t>Affordable</w:t>
-      </w:r>
-    </w:p>
-    <w:p>
-      <w:pPr>
-        <w:pStyle w:val="ListParagraph"/>
-        <w:numPr>
-          <w:ilvl w:val="0"/>
-          <w:numId w:val="6"/>
-        </w:numPr>
-      </w:pPr>
-      <w:r>
-        <w:t>Security features</w:t>
-      </w:r>
-    </w:p>
-    <w:p>
-      <w:pPr>
-        <w:pStyle w:val="ListParagraph"/>
-        <w:numPr>
-          <w:ilvl w:val="1"/>
-          <w:numId w:val="6"/>
-        </w:numPr>
-      </w:pPr>
-      <w:r>
-        <w:t>Firewalls</w:t>
-      </w:r>
-    </w:p>
-    <w:p>
-      <w:pPr>
-        <w:pStyle w:val="ListParagraph"/>
-        <w:numPr>
-          <w:ilvl w:val="1"/>
-          <w:numId w:val="6"/>
-        </w:numPr>
-      </w:pPr>
-      <w:r>
-        <w:t>Regular security updates</w:t>
-      </w:r>
-    </w:p>
-    <w:p>
-      <w:pPr>
-        <w:pStyle w:val="ListParagraph"/>
-        <w:numPr>
-          <w:ilvl w:val="1"/>
-          <w:numId w:val="6"/>
-        </w:numPr>
-      </w:pPr>
-      <w:r>
-        <w:t>Malware scanning</w:t>
-      </w:r>
-    </w:p>
-    <w:p>
-      <w:pPr>
-        <w:pStyle w:val="ListParagraph"/>
-        <w:numPr>
-          <w:ilvl w:val="1"/>
-          <w:numId w:val="6"/>
-        </w:numPr>
-      </w:pPr>
-      <w:r>
-        <w:t>SSL certificates</w:t>
+        <w:rPr>
+          <w:rFonts w:ascii="Arial" w:hAnsi="Arial" w:cs="Arial"/>
+        </w:rPr>
+        <w:t>, leveraging Next.js for seamless deployment and ease of concurrent development. For the backend, I aim to use a cost-effective solution that ensures reliable hosting. Render stands out as a viable option, offering a $0 hobby plan that conveniently supports integration between the frontend and backend.</w:t>
       </w:r>
     </w:p>
     <w:sectPr>
@@ -828,6 +1277,118 @@
 <file path=word/numbering.xml><?xml version="1.0" encoding="utf-8"?>
 <w:numbering xmlns:wpc="http://schemas.microsoft.com/office/word/2010/wordprocessingCanvas" xmlns:cx="http://schemas.microsoft.com/office/drawing/2014/chartex" xmlns:cx1="http://schemas.microsoft.com/office/drawing/2015/9/8/chartex" xmlns:cx2="http://schemas.microsoft.com/office/drawing/2015/10/21/chartex" xmlns:cx3="http://schemas.microsoft.com/office/drawing/2016/5/9/chartex" xmlns:cx4="http://schemas.microsoft.com/office/drawing/2016/5/10/chartex" xmlns:cx5="http://schemas.microsoft.com/office/drawing/2016/5/11/chartex" xmlns:cx6="http://schemas.microsoft.com/office/drawing/2016/5/12/chartex" xmlns:cx7="http://schemas.microsoft.com/office/drawing/2016/5/13/chartex" xmlns:cx8="http://schemas.microsoft.com/office/drawing/2016/5/14/chartex" xmlns:mc="http://schemas.openxmlformats.org/markup-compatibility/2006" xmlns:aink="http://schemas.microsoft.com/office/drawing/2016/ink" xmlns:am3d="http://schemas.microsoft.com/office/drawing/2017/model3d" xmlns:o="urn:schemas-microsoft-com:office:office" xmlns:oel="http://schemas.microsoft.com/office/2019/extlst" xmlns:r="http://schemas.openxmlformats.org/officeDocument/2006/relationships" xmlns:m="http://schemas.openxmlformats.org/officeDocument/2006/math" xmlns:v="urn:schemas-microsoft-com:vml" xmlns:wp14="http://schemas.microsoft.com/office/word/2010/wordprocessingDrawing" xmlns:wp="http://schemas.openxmlformats.org/drawingml/2006/wordprocessingDrawing" xmlns:w10="urn:schemas-microsoft-com:office:word" xmlns:w="http://schemas.openxmlformats.org/wordprocessingml/2006/main" xmlns:w14="http://schemas.microsoft.com/office/word/2010/wordml" xmlns:w15="http://schemas.microsoft.com/office/word/2012/wordml" xmlns:w16cex="http://schemas.microsoft.com/office/word/2018/wordml/cex" xmlns:w16cid="http://schemas.microsoft.com/office/word/2016/wordml/cid" xmlns:w16="http://schemas.microsoft.com/office/word/2018/wordml" xmlns:w16du="http://schemas.microsoft.com/office/word/2023/wordml/word16du" xmlns:w16sdtdh="http://schemas.microsoft.com/office/word/2020/wordml/sdtdatahash" xmlns:w16se="http://schemas.microsoft.com/office/word/2015/wordml/symex" xmlns:wpg="http://schemas.microsoft.com/office/word/2010/wordprocessingGroup" xmlns:wpi="http://schemas.microsoft.com/office/word/2010/wordprocessingInk" xmlns:wne="http://schemas.microsoft.com/office/word/2006/wordml" xmlns:wps="http://schemas.microsoft.com/office/word/2010/wordprocessingShape" mc:Ignorable="w14 w15 w16se w16cid w16 w16cex w16sdtdh w16du wp14">
   <w:abstractNum w:abstractNumId="0" w15:restartNumberingAfterBreak="0">
+    <w:nsid w:val="008A590F"/>
+    <w:multiLevelType w:val="hybridMultilevel"/>
+    <w:tmpl w:val="CD5240B4"/>
+    <w:lvl w:ilvl="0" w:tplc="6E4CF058">
+      <w:numFmt w:val="bullet"/>
+      <w:lvlText w:val=""/>
+      <w:lvlJc w:val="left"/>
+      <w:pPr>
+        <w:ind w:left="720" w:hanging="360"/>
+      </w:pPr>
+      <w:rPr>
+        <w:rFonts w:ascii="Aptos" w:eastAsiaTheme="minorHAnsi" w:hAnsi="Aptos" w:cstheme="minorBidi" w:hint="default"/>
+      </w:rPr>
+    </w:lvl>
+    <w:lvl w:ilvl="1" w:tplc="04090003" w:tentative="1">
+      <w:start w:val="1"/>
+      <w:numFmt w:val="bullet"/>
+      <w:lvlText w:val="o"/>
+      <w:lvlJc w:val="left"/>
+      <w:pPr>
+        <w:ind w:left="1440" w:hanging="360"/>
+      </w:pPr>
+      <w:rPr>
+        <w:rFonts w:ascii="Courier New" w:hAnsi="Courier New" w:cs="Courier New" w:hint="default"/>
+      </w:rPr>
+    </w:lvl>
+    <w:lvl w:ilvl="2" w:tplc="04090005" w:tentative="1">
+      <w:start w:val="1"/>
+      <w:numFmt w:val="bullet"/>
+      <w:lvlText w:val=""/>
+      <w:lvlJc w:val="left"/>
+      <w:pPr>
+        <w:ind w:left="2160" w:hanging="360"/>
+      </w:pPr>
+      <w:rPr>
+        <w:rFonts w:ascii="Wingdings" w:hAnsi="Wingdings" w:hint="default"/>
+      </w:rPr>
+    </w:lvl>
+    <w:lvl w:ilvl="3" w:tplc="04090001" w:tentative="1">
+      <w:start w:val="1"/>
+      <w:numFmt w:val="bullet"/>
+      <w:lvlText w:val=""/>
+      <w:lvlJc w:val="left"/>
+      <w:pPr>
+        <w:ind w:left="2880" w:hanging="360"/>
+      </w:pPr>
+      <w:rPr>
+        <w:rFonts w:ascii="Symbol" w:hAnsi="Symbol" w:hint="default"/>
+      </w:rPr>
+    </w:lvl>
+    <w:lvl w:ilvl="4" w:tplc="04090003" w:tentative="1">
+      <w:start w:val="1"/>
+      <w:numFmt w:val="bullet"/>
+      <w:lvlText w:val="o"/>
+      <w:lvlJc w:val="left"/>
+      <w:pPr>
+        <w:ind w:left="3600" w:hanging="360"/>
+      </w:pPr>
+      <w:rPr>
+        <w:rFonts w:ascii="Courier New" w:hAnsi="Courier New" w:cs="Courier New" w:hint="default"/>
+      </w:rPr>
+    </w:lvl>
+    <w:lvl w:ilvl="5" w:tplc="04090005" w:tentative="1">
+      <w:start w:val="1"/>
+      <w:numFmt w:val="bullet"/>
+      <w:lvlText w:val=""/>
+      <w:lvlJc w:val="left"/>
+      <w:pPr>
+        <w:ind w:left="4320" w:hanging="360"/>
+      </w:pPr>
+      <w:rPr>
+        <w:rFonts w:ascii="Wingdings" w:hAnsi="Wingdings" w:hint="default"/>
+      </w:rPr>
+    </w:lvl>
+    <w:lvl w:ilvl="6" w:tplc="04090001" w:tentative="1">
+      <w:start w:val="1"/>
+      <w:numFmt w:val="bullet"/>
+      <w:lvlText w:val=""/>
+      <w:lvlJc w:val="left"/>
+      <w:pPr>
+        <w:ind w:left="5040" w:hanging="360"/>
+      </w:pPr>
+      <w:rPr>
+        <w:rFonts w:ascii="Symbol" w:hAnsi="Symbol" w:hint="default"/>
+      </w:rPr>
+    </w:lvl>
+    <w:lvl w:ilvl="7" w:tplc="04090003" w:tentative="1">
+      <w:start w:val="1"/>
+      <w:numFmt w:val="bullet"/>
+      <w:lvlText w:val="o"/>
+      <w:lvlJc w:val="left"/>
+      <w:pPr>
+        <w:ind w:left="5760" w:hanging="360"/>
+      </w:pPr>
+      <w:rPr>
+        <w:rFonts w:ascii="Courier New" w:hAnsi="Courier New" w:cs="Courier New" w:hint="default"/>
+      </w:rPr>
+    </w:lvl>
+    <w:lvl w:ilvl="8" w:tplc="04090005" w:tentative="1">
+      <w:start w:val="1"/>
+      <w:numFmt w:val="bullet"/>
+      <w:lvlText w:val=""/>
+      <w:lvlJc w:val="left"/>
+      <w:pPr>
+        <w:ind w:left="6480" w:hanging="360"/>
+      </w:pPr>
+      <w:rPr>
+        <w:rFonts w:ascii="Wingdings" w:hAnsi="Wingdings" w:hint="default"/>
+      </w:rPr>
+    </w:lvl>
+  </w:abstractNum>
+  <w:abstractNum w:abstractNumId="1" w15:restartNumberingAfterBreak="0">
     <w:nsid w:val="090C3297"/>
     <w:multiLevelType w:val="multilevel"/>
     <w:tmpl w:val="1904F5EC"/>
@@ -976,7 +1537,119 @@
       </w:rPr>
     </w:lvl>
   </w:abstractNum>
-  <w:abstractNum w:abstractNumId="1" w15:restartNumberingAfterBreak="0">
+  <w:abstractNum w:abstractNumId="2" w15:restartNumberingAfterBreak="0">
+    <w:nsid w:val="11797A60"/>
+    <w:multiLevelType w:val="hybridMultilevel"/>
+    <w:tmpl w:val="FCB665A4"/>
+    <w:lvl w:ilvl="0" w:tplc="6E4CF058">
+      <w:numFmt w:val="bullet"/>
+      <w:lvlText w:val=""/>
+      <w:lvlJc w:val="left"/>
+      <w:pPr>
+        <w:ind w:left="720" w:hanging="360"/>
+      </w:pPr>
+      <w:rPr>
+        <w:rFonts w:ascii="Aptos" w:eastAsiaTheme="minorHAnsi" w:hAnsi="Aptos" w:cstheme="minorBidi" w:hint="default"/>
+      </w:rPr>
+    </w:lvl>
+    <w:lvl w:ilvl="1" w:tplc="04090003" w:tentative="1">
+      <w:start w:val="1"/>
+      <w:numFmt w:val="bullet"/>
+      <w:lvlText w:val="o"/>
+      <w:lvlJc w:val="left"/>
+      <w:pPr>
+        <w:ind w:left="1440" w:hanging="360"/>
+      </w:pPr>
+      <w:rPr>
+        <w:rFonts w:ascii="Courier New" w:hAnsi="Courier New" w:cs="Courier New" w:hint="default"/>
+      </w:rPr>
+    </w:lvl>
+    <w:lvl w:ilvl="2" w:tplc="04090005" w:tentative="1">
+      <w:start w:val="1"/>
+      <w:numFmt w:val="bullet"/>
+      <w:lvlText w:val=""/>
+      <w:lvlJc w:val="left"/>
+      <w:pPr>
+        <w:ind w:left="2160" w:hanging="360"/>
+      </w:pPr>
+      <w:rPr>
+        <w:rFonts w:ascii="Wingdings" w:hAnsi="Wingdings" w:hint="default"/>
+      </w:rPr>
+    </w:lvl>
+    <w:lvl w:ilvl="3" w:tplc="04090001" w:tentative="1">
+      <w:start w:val="1"/>
+      <w:numFmt w:val="bullet"/>
+      <w:lvlText w:val=""/>
+      <w:lvlJc w:val="left"/>
+      <w:pPr>
+        <w:ind w:left="2880" w:hanging="360"/>
+      </w:pPr>
+      <w:rPr>
+        <w:rFonts w:ascii="Symbol" w:hAnsi="Symbol" w:hint="default"/>
+      </w:rPr>
+    </w:lvl>
+    <w:lvl w:ilvl="4" w:tplc="04090003" w:tentative="1">
+      <w:start w:val="1"/>
+      <w:numFmt w:val="bullet"/>
+      <w:lvlText w:val="o"/>
+      <w:lvlJc w:val="left"/>
+      <w:pPr>
+        <w:ind w:left="3600" w:hanging="360"/>
+      </w:pPr>
+      <w:rPr>
+        <w:rFonts w:ascii="Courier New" w:hAnsi="Courier New" w:cs="Courier New" w:hint="default"/>
+      </w:rPr>
+    </w:lvl>
+    <w:lvl w:ilvl="5" w:tplc="04090005" w:tentative="1">
+      <w:start w:val="1"/>
+      <w:numFmt w:val="bullet"/>
+      <w:lvlText w:val=""/>
+      <w:lvlJc w:val="left"/>
+      <w:pPr>
+        <w:ind w:left="4320" w:hanging="360"/>
+      </w:pPr>
+      <w:rPr>
+        <w:rFonts w:ascii="Wingdings" w:hAnsi="Wingdings" w:hint="default"/>
+      </w:rPr>
+    </w:lvl>
+    <w:lvl w:ilvl="6" w:tplc="04090001" w:tentative="1">
+      <w:start w:val="1"/>
+      <w:numFmt w:val="bullet"/>
+      <w:lvlText w:val=""/>
+      <w:lvlJc w:val="left"/>
+      <w:pPr>
+        <w:ind w:left="5040" w:hanging="360"/>
+      </w:pPr>
+      <w:rPr>
+        <w:rFonts w:ascii="Symbol" w:hAnsi="Symbol" w:hint="default"/>
+      </w:rPr>
+    </w:lvl>
+    <w:lvl w:ilvl="7" w:tplc="04090003" w:tentative="1">
+      <w:start w:val="1"/>
+      <w:numFmt w:val="bullet"/>
+      <w:lvlText w:val="o"/>
+      <w:lvlJc w:val="left"/>
+      <w:pPr>
+        <w:ind w:left="5760" w:hanging="360"/>
+      </w:pPr>
+      <w:rPr>
+        <w:rFonts w:ascii="Courier New" w:hAnsi="Courier New" w:cs="Courier New" w:hint="default"/>
+      </w:rPr>
+    </w:lvl>
+    <w:lvl w:ilvl="8" w:tplc="04090005" w:tentative="1">
+      <w:start w:val="1"/>
+      <w:numFmt w:val="bullet"/>
+      <w:lvlText w:val=""/>
+      <w:lvlJc w:val="left"/>
+      <w:pPr>
+        <w:ind w:left="6480" w:hanging="360"/>
+      </w:pPr>
+      <w:rPr>
+        <w:rFonts w:ascii="Wingdings" w:hAnsi="Wingdings" w:hint="default"/>
+      </w:rPr>
+    </w:lvl>
+  </w:abstractNum>
+  <w:abstractNum w:abstractNumId="3" w15:restartNumberingAfterBreak="0">
     <w:nsid w:val="166438E4"/>
     <w:multiLevelType w:val="hybridMultilevel"/>
     <w:tmpl w:val="FB66243E"/>
@@ -1088,7 +1761,120 @@
       </w:rPr>
     </w:lvl>
   </w:abstractNum>
-  <w:abstractNum w:abstractNumId="2" w15:restartNumberingAfterBreak="0">
+  <w:abstractNum w:abstractNumId="4" w15:restartNumberingAfterBreak="0">
+    <w:nsid w:val="1AE209AC"/>
+    <w:multiLevelType w:val="hybridMultilevel"/>
+    <w:tmpl w:val="FE2A2A26"/>
+    <w:lvl w:ilvl="0" w:tplc="0409000F">
+      <w:start w:val="1"/>
+      <w:numFmt w:val="decimal"/>
+      <w:lvlText w:val="%1."/>
+      <w:lvlJc w:val="left"/>
+      <w:pPr>
+        <w:ind w:left="720" w:hanging="360"/>
+      </w:pPr>
+      <w:rPr>
+        <w:rFonts w:hint="default"/>
+      </w:rPr>
+    </w:lvl>
+    <w:lvl w:ilvl="1" w:tplc="FFFFFFFF" w:tentative="1">
+      <w:start w:val="1"/>
+      <w:numFmt w:val="bullet"/>
+      <w:lvlText w:val="o"/>
+      <w:lvlJc w:val="left"/>
+      <w:pPr>
+        <w:ind w:left="1440" w:hanging="360"/>
+      </w:pPr>
+      <w:rPr>
+        <w:rFonts w:ascii="Courier New" w:hAnsi="Courier New" w:cs="Courier New" w:hint="default"/>
+      </w:rPr>
+    </w:lvl>
+    <w:lvl w:ilvl="2" w:tplc="FFFFFFFF" w:tentative="1">
+      <w:start w:val="1"/>
+      <w:numFmt w:val="bullet"/>
+      <w:lvlText w:val=""/>
+      <w:lvlJc w:val="left"/>
+      <w:pPr>
+        <w:ind w:left="2160" w:hanging="360"/>
+      </w:pPr>
+      <w:rPr>
+        <w:rFonts w:ascii="Wingdings" w:hAnsi="Wingdings" w:hint="default"/>
+      </w:rPr>
+    </w:lvl>
+    <w:lvl w:ilvl="3" w:tplc="FFFFFFFF" w:tentative="1">
+      <w:start w:val="1"/>
+      <w:numFmt w:val="bullet"/>
+      <w:lvlText w:val=""/>
+      <w:lvlJc w:val="left"/>
+      <w:pPr>
+        <w:ind w:left="2880" w:hanging="360"/>
+      </w:pPr>
+      <w:rPr>
+        <w:rFonts w:ascii="Symbol" w:hAnsi="Symbol" w:hint="default"/>
+      </w:rPr>
+    </w:lvl>
+    <w:lvl w:ilvl="4" w:tplc="FFFFFFFF" w:tentative="1">
+      <w:start w:val="1"/>
+      <w:numFmt w:val="bullet"/>
+      <w:lvlText w:val="o"/>
+      <w:lvlJc w:val="left"/>
+      <w:pPr>
+        <w:ind w:left="3600" w:hanging="360"/>
+      </w:pPr>
+      <w:rPr>
+        <w:rFonts w:ascii="Courier New" w:hAnsi="Courier New" w:cs="Courier New" w:hint="default"/>
+      </w:rPr>
+    </w:lvl>
+    <w:lvl w:ilvl="5" w:tplc="FFFFFFFF" w:tentative="1">
+      <w:start w:val="1"/>
+      <w:numFmt w:val="bullet"/>
+      <w:lvlText w:val=""/>
+      <w:lvlJc w:val="left"/>
+      <w:pPr>
+        <w:ind w:left="4320" w:hanging="360"/>
+      </w:pPr>
+      <w:rPr>
+        <w:rFonts w:ascii="Wingdings" w:hAnsi="Wingdings" w:hint="default"/>
+      </w:rPr>
+    </w:lvl>
+    <w:lvl w:ilvl="6" w:tplc="FFFFFFFF" w:tentative="1">
+      <w:start w:val="1"/>
+      <w:numFmt w:val="bullet"/>
+      <w:lvlText w:val=""/>
+      <w:lvlJc w:val="left"/>
+      <w:pPr>
+        <w:ind w:left="5040" w:hanging="360"/>
+      </w:pPr>
+      <w:rPr>
+        <w:rFonts w:ascii="Symbol" w:hAnsi="Symbol" w:hint="default"/>
+      </w:rPr>
+    </w:lvl>
+    <w:lvl w:ilvl="7" w:tplc="FFFFFFFF" w:tentative="1">
+      <w:start w:val="1"/>
+      <w:numFmt w:val="bullet"/>
+      <w:lvlText w:val="o"/>
+      <w:lvlJc w:val="left"/>
+      <w:pPr>
+        <w:ind w:left="5760" w:hanging="360"/>
+      </w:pPr>
+      <w:rPr>
+        <w:rFonts w:ascii="Courier New" w:hAnsi="Courier New" w:cs="Courier New" w:hint="default"/>
+      </w:rPr>
+    </w:lvl>
+    <w:lvl w:ilvl="8" w:tplc="FFFFFFFF" w:tentative="1">
+      <w:start w:val="1"/>
+      <w:numFmt w:val="bullet"/>
+      <w:lvlText w:val=""/>
+      <w:lvlJc w:val="left"/>
+      <w:pPr>
+        <w:ind w:left="6480" w:hanging="360"/>
+      </w:pPr>
+      <w:rPr>
+        <w:rFonts w:ascii="Wingdings" w:hAnsi="Wingdings" w:hint="default"/>
+      </w:rPr>
+    </w:lvl>
+  </w:abstractNum>
+  <w:abstractNum w:abstractNumId="5" w15:restartNumberingAfterBreak="0">
     <w:nsid w:val="1AF031C8"/>
     <w:multiLevelType w:val="hybridMultilevel"/>
     <w:tmpl w:val="BEA8D206"/>
@@ -1201,7 +1987,7 @@
       </w:rPr>
     </w:lvl>
   </w:abstractNum>
-  <w:abstractNum w:abstractNumId="3" w15:restartNumberingAfterBreak="0">
+  <w:abstractNum w:abstractNumId="6" w15:restartNumberingAfterBreak="0">
     <w:nsid w:val="296658F5"/>
     <w:multiLevelType w:val="multilevel"/>
     <w:tmpl w:val="F4F2720C"/>
@@ -1350,7 +2136,7 @@
       </w:rPr>
     </w:lvl>
   </w:abstractNum>
-  <w:abstractNum w:abstractNumId="4" w15:restartNumberingAfterBreak="0">
+  <w:abstractNum w:abstractNumId="7" w15:restartNumberingAfterBreak="0">
     <w:nsid w:val="2EE82A1C"/>
     <w:multiLevelType w:val="hybridMultilevel"/>
     <w:tmpl w:val="6C380032"/>
@@ -1463,7 +2249,156 @@
       </w:rPr>
     </w:lvl>
   </w:abstractNum>
-  <w:abstractNum w:abstractNumId="5" w15:restartNumberingAfterBreak="0">
+  <w:abstractNum w:abstractNumId="8" w15:restartNumberingAfterBreak="0">
+    <w:nsid w:val="30E875A7"/>
+    <w:multiLevelType w:val="multilevel"/>
+    <w:tmpl w:val="962A74F2"/>
+    <w:lvl w:ilvl="0">
+      <w:start w:val="1"/>
+      <w:numFmt w:val="bullet"/>
+      <w:lvlText w:val=""/>
+      <w:lvlJc w:val="left"/>
+      <w:pPr>
+        <w:tabs>
+          <w:tab w:val="num" w:pos="720"/>
+        </w:tabs>
+        <w:ind w:left="720" w:hanging="360"/>
+      </w:pPr>
+      <w:rPr>
+        <w:rFonts w:ascii="Symbol" w:hAnsi="Symbol" w:hint="default"/>
+        <w:sz w:val="20"/>
+      </w:rPr>
+    </w:lvl>
+    <w:lvl w:ilvl="1" w:tentative="1">
+      <w:start w:val="1"/>
+      <w:numFmt w:val="bullet"/>
+      <w:lvlText w:val="o"/>
+      <w:lvlJc w:val="left"/>
+      <w:pPr>
+        <w:tabs>
+          <w:tab w:val="num" w:pos="1440"/>
+        </w:tabs>
+        <w:ind w:left="1440" w:hanging="360"/>
+      </w:pPr>
+      <w:rPr>
+        <w:rFonts w:ascii="Courier New" w:hAnsi="Courier New" w:hint="default"/>
+        <w:sz w:val="20"/>
+      </w:rPr>
+    </w:lvl>
+    <w:lvl w:ilvl="2" w:tentative="1">
+      <w:start w:val="1"/>
+      <w:numFmt w:val="bullet"/>
+      <w:lvlText w:val=""/>
+      <w:lvlJc w:val="left"/>
+      <w:pPr>
+        <w:tabs>
+          <w:tab w:val="num" w:pos="2160"/>
+        </w:tabs>
+        <w:ind w:left="2160" w:hanging="360"/>
+      </w:pPr>
+      <w:rPr>
+        <w:rFonts w:ascii="Wingdings" w:hAnsi="Wingdings" w:hint="default"/>
+        <w:sz w:val="20"/>
+      </w:rPr>
+    </w:lvl>
+    <w:lvl w:ilvl="3" w:tentative="1">
+      <w:start w:val="1"/>
+      <w:numFmt w:val="bullet"/>
+      <w:lvlText w:val=""/>
+      <w:lvlJc w:val="left"/>
+      <w:pPr>
+        <w:tabs>
+          <w:tab w:val="num" w:pos="2880"/>
+        </w:tabs>
+        <w:ind w:left="2880" w:hanging="360"/>
+      </w:pPr>
+      <w:rPr>
+        <w:rFonts w:ascii="Wingdings" w:hAnsi="Wingdings" w:hint="default"/>
+        <w:sz w:val="20"/>
+      </w:rPr>
+    </w:lvl>
+    <w:lvl w:ilvl="4" w:tentative="1">
+      <w:start w:val="1"/>
+      <w:numFmt w:val="bullet"/>
+      <w:lvlText w:val=""/>
+      <w:lvlJc w:val="left"/>
+      <w:pPr>
+        <w:tabs>
+          <w:tab w:val="num" w:pos="3600"/>
+        </w:tabs>
+        <w:ind w:left="3600" w:hanging="360"/>
+      </w:pPr>
+      <w:rPr>
+        <w:rFonts w:ascii="Wingdings" w:hAnsi="Wingdings" w:hint="default"/>
+        <w:sz w:val="20"/>
+      </w:rPr>
+    </w:lvl>
+    <w:lvl w:ilvl="5" w:tentative="1">
+      <w:start w:val="1"/>
+      <w:numFmt w:val="bullet"/>
+      <w:lvlText w:val=""/>
+      <w:lvlJc w:val="left"/>
+      <w:pPr>
+        <w:tabs>
+          <w:tab w:val="num" w:pos="4320"/>
+        </w:tabs>
+        <w:ind w:left="4320" w:hanging="360"/>
+      </w:pPr>
+      <w:rPr>
+        <w:rFonts w:ascii="Wingdings" w:hAnsi="Wingdings" w:hint="default"/>
+        <w:sz w:val="20"/>
+      </w:rPr>
+    </w:lvl>
+    <w:lvl w:ilvl="6" w:tentative="1">
+      <w:start w:val="1"/>
+      <w:numFmt w:val="bullet"/>
+      <w:lvlText w:val=""/>
+      <w:lvlJc w:val="left"/>
+      <w:pPr>
+        <w:tabs>
+          <w:tab w:val="num" w:pos="5040"/>
+        </w:tabs>
+        <w:ind w:left="5040" w:hanging="360"/>
+      </w:pPr>
+      <w:rPr>
+        <w:rFonts w:ascii="Wingdings" w:hAnsi="Wingdings" w:hint="default"/>
+        <w:sz w:val="20"/>
+      </w:rPr>
+    </w:lvl>
+    <w:lvl w:ilvl="7" w:tentative="1">
+      <w:start w:val="1"/>
+      <w:numFmt w:val="bullet"/>
+      <w:lvlText w:val=""/>
+      <w:lvlJc w:val="left"/>
+      <w:pPr>
+        <w:tabs>
+          <w:tab w:val="num" w:pos="5760"/>
+        </w:tabs>
+        <w:ind w:left="5760" w:hanging="360"/>
+      </w:pPr>
+      <w:rPr>
+        <w:rFonts w:ascii="Wingdings" w:hAnsi="Wingdings" w:hint="default"/>
+        <w:sz w:val="20"/>
+      </w:rPr>
+    </w:lvl>
+    <w:lvl w:ilvl="8" w:tentative="1">
+      <w:start w:val="1"/>
+      <w:numFmt w:val="bullet"/>
+      <w:lvlText w:val=""/>
+      <w:lvlJc w:val="left"/>
+      <w:pPr>
+        <w:tabs>
+          <w:tab w:val="num" w:pos="6480"/>
+        </w:tabs>
+        <w:ind w:left="6480" w:hanging="360"/>
+      </w:pPr>
+      <w:rPr>
+        <w:rFonts w:ascii="Wingdings" w:hAnsi="Wingdings" w:hint="default"/>
+        <w:sz w:val="20"/>
+      </w:rPr>
+    </w:lvl>
+  </w:abstractNum>
+  <w:abstractNum w:abstractNumId="9" w15:restartNumberingAfterBreak="0">
     <w:nsid w:val="408B68D7"/>
     <w:multiLevelType w:val="hybridMultilevel"/>
     <w:tmpl w:val="FA3683E4"/>
@@ -1552,7 +2487,639 @@
       </w:pPr>
     </w:lvl>
   </w:abstractNum>
-  <w:abstractNum w:abstractNumId="6" w15:restartNumberingAfterBreak="0">
+  <w:abstractNum w:abstractNumId="10" w15:restartNumberingAfterBreak="0">
+    <w:nsid w:val="4CF045B2"/>
+    <w:multiLevelType w:val="hybridMultilevel"/>
+    <w:tmpl w:val="18446780"/>
+    <w:lvl w:ilvl="0" w:tplc="04090001">
+      <w:start w:val="1"/>
+      <w:numFmt w:val="bullet"/>
+      <w:lvlText w:val=""/>
+      <w:lvlJc w:val="left"/>
+      <w:pPr>
+        <w:ind w:left="720" w:hanging="360"/>
+      </w:pPr>
+      <w:rPr>
+        <w:rFonts w:ascii="Symbol" w:hAnsi="Symbol" w:hint="default"/>
+      </w:rPr>
+    </w:lvl>
+    <w:lvl w:ilvl="1" w:tplc="04090003" w:tentative="1">
+      <w:start w:val="1"/>
+      <w:numFmt w:val="bullet"/>
+      <w:lvlText w:val="o"/>
+      <w:lvlJc w:val="left"/>
+      <w:pPr>
+        <w:ind w:left="1440" w:hanging="360"/>
+      </w:pPr>
+      <w:rPr>
+        <w:rFonts w:ascii="Courier New" w:hAnsi="Courier New" w:cs="Courier New" w:hint="default"/>
+      </w:rPr>
+    </w:lvl>
+    <w:lvl w:ilvl="2" w:tplc="04090005" w:tentative="1">
+      <w:start w:val="1"/>
+      <w:numFmt w:val="bullet"/>
+      <w:lvlText w:val=""/>
+      <w:lvlJc w:val="left"/>
+      <w:pPr>
+        <w:ind w:left="2160" w:hanging="360"/>
+      </w:pPr>
+      <w:rPr>
+        <w:rFonts w:ascii="Wingdings" w:hAnsi="Wingdings" w:hint="default"/>
+      </w:rPr>
+    </w:lvl>
+    <w:lvl w:ilvl="3" w:tplc="04090001" w:tentative="1">
+      <w:start w:val="1"/>
+      <w:numFmt w:val="bullet"/>
+      <w:lvlText w:val=""/>
+      <w:lvlJc w:val="left"/>
+      <w:pPr>
+        <w:ind w:left="2880" w:hanging="360"/>
+      </w:pPr>
+      <w:rPr>
+        <w:rFonts w:ascii="Symbol" w:hAnsi="Symbol" w:hint="default"/>
+      </w:rPr>
+    </w:lvl>
+    <w:lvl w:ilvl="4" w:tplc="04090003" w:tentative="1">
+      <w:start w:val="1"/>
+      <w:numFmt w:val="bullet"/>
+      <w:lvlText w:val="o"/>
+      <w:lvlJc w:val="left"/>
+      <w:pPr>
+        <w:ind w:left="3600" w:hanging="360"/>
+      </w:pPr>
+      <w:rPr>
+        <w:rFonts w:ascii="Courier New" w:hAnsi="Courier New" w:cs="Courier New" w:hint="default"/>
+      </w:rPr>
+    </w:lvl>
+    <w:lvl w:ilvl="5" w:tplc="04090005" w:tentative="1">
+      <w:start w:val="1"/>
+      <w:numFmt w:val="bullet"/>
+      <w:lvlText w:val=""/>
+      <w:lvlJc w:val="left"/>
+      <w:pPr>
+        <w:ind w:left="4320" w:hanging="360"/>
+      </w:pPr>
+      <w:rPr>
+        <w:rFonts w:ascii="Wingdings" w:hAnsi="Wingdings" w:hint="default"/>
+      </w:rPr>
+    </w:lvl>
+    <w:lvl w:ilvl="6" w:tplc="04090001" w:tentative="1">
+      <w:start w:val="1"/>
+      <w:numFmt w:val="bullet"/>
+      <w:lvlText w:val=""/>
+      <w:lvlJc w:val="left"/>
+      <w:pPr>
+        <w:ind w:left="5040" w:hanging="360"/>
+      </w:pPr>
+      <w:rPr>
+        <w:rFonts w:ascii="Symbol" w:hAnsi="Symbol" w:hint="default"/>
+      </w:rPr>
+    </w:lvl>
+    <w:lvl w:ilvl="7" w:tplc="04090003" w:tentative="1">
+      <w:start w:val="1"/>
+      <w:numFmt w:val="bullet"/>
+      <w:lvlText w:val="o"/>
+      <w:lvlJc w:val="left"/>
+      <w:pPr>
+        <w:ind w:left="5760" w:hanging="360"/>
+      </w:pPr>
+      <w:rPr>
+        <w:rFonts w:ascii="Courier New" w:hAnsi="Courier New" w:cs="Courier New" w:hint="default"/>
+      </w:rPr>
+    </w:lvl>
+    <w:lvl w:ilvl="8" w:tplc="04090005" w:tentative="1">
+      <w:start w:val="1"/>
+      <w:numFmt w:val="bullet"/>
+      <w:lvlText w:val=""/>
+      <w:lvlJc w:val="left"/>
+      <w:pPr>
+        <w:ind w:left="6480" w:hanging="360"/>
+      </w:pPr>
+      <w:rPr>
+        <w:rFonts w:ascii="Wingdings" w:hAnsi="Wingdings" w:hint="default"/>
+      </w:rPr>
+    </w:lvl>
+  </w:abstractNum>
+  <w:abstractNum w:abstractNumId="11" w15:restartNumberingAfterBreak="0">
+    <w:nsid w:val="53A82390"/>
+    <w:multiLevelType w:val="multilevel"/>
+    <w:tmpl w:val="1F06AD1A"/>
+    <w:lvl w:ilvl="0">
+      <w:start w:val="1"/>
+      <w:numFmt w:val="bullet"/>
+      <w:lvlText w:val=""/>
+      <w:lvlJc w:val="left"/>
+      <w:pPr>
+        <w:tabs>
+          <w:tab w:val="num" w:pos="720"/>
+        </w:tabs>
+        <w:ind w:left="720" w:hanging="360"/>
+      </w:pPr>
+      <w:rPr>
+        <w:rFonts w:ascii="Symbol" w:hAnsi="Symbol" w:hint="default"/>
+        <w:sz w:val="20"/>
+      </w:rPr>
+    </w:lvl>
+    <w:lvl w:ilvl="1" w:tentative="1">
+      <w:start w:val="1"/>
+      <w:numFmt w:val="bullet"/>
+      <w:lvlText w:val="o"/>
+      <w:lvlJc w:val="left"/>
+      <w:pPr>
+        <w:tabs>
+          <w:tab w:val="num" w:pos="1440"/>
+        </w:tabs>
+        <w:ind w:left="1440" w:hanging="360"/>
+      </w:pPr>
+      <w:rPr>
+        <w:rFonts w:ascii="Courier New" w:hAnsi="Courier New" w:hint="default"/>
+        <w:sz w:val="20"/>
+      </w:rPr>
+    </w:lvl>
+    <w:lvl w:ilvl="2" w:tentative="1">
+      <w:start w:val="1"/>
+      <w:numFmt w:val="bullet"/>
+      <w:lvlText w:val=""/>
+      <w:lvlJc w:val="left"/>
+      <w:pPr>
+        <w:tabs>
+          <w:tab w:val="num" w:pos="2160"/>
+        </w:tabs>
+        <w:ind w:left="2160" w:hanging="360"/>
+      </w:pPr>
+      <w:rPr>
+        <w:rFonts w:ascii="Wingdings" w:hAnsi="Wingdings" w:hint="default"/>
+        <w:sz w:val="20"/>
+      </w:rPr>
+    </w:lvl>
+    <w:lvl w:ilvl="3" w:tentative="1">
+      <w:start w:val="1"/>
+      <w:numFmt w:val="bullet"/>
+      <w:lvlText w:val=""/>
+      <w:lvlJc w:val="left"/>
+      <w:pPr>
+        <w:tabs>
+          <w:tab w:val="num" w:pos="2880"/>
+        </w:tabs>
+        <w:ind w:left="2880" w:hanging="360"/>
+      </w:pPr>
+      <w:rPr>
+        <w:rFonts w:ascii="Wingdings" w:hAnsi="Wingdings" w:hint="default"/>
+        <w:sz w:val="20"/>
+      </w:rPr>
+    </w:lvl>
+    <w:lvl w:ilvl="4" w:tentative="1">
+      <w:start w:val="1"/>
+      <w:numFmt w:val="bullet"/>
+      <w:lvlText w:val=""/>
+      <w:lvlJc w:val="left"/>
+      <w:pPr>
+        <w:tabs>
+          <w:tab w:val="num" w:pos="3600"/>
+        </w:tabs>
+        <w:ind w:left="3600" w:hanging="360"/>
+      </w:pPr>
+      <w:rPr>
+        <w:rFonts w:ascii="Wingdings" w:hAnsi="Wingdings" w:hint="default"/>
+        <w:sz w:val="20"/>
+      </w:rPr>
+    </w:lvl>
+    <w:lvl w:ilvl="5" w:tentative="1">
+      <w:start w:val="1"/>
+      <w:numFmt w:val="bullet"/>
+      <w:lvlText w:val=""/>
+      <w:lvlJc w:val="left"/>
+      <w:pPr>
+        <w:tabs>
+          <w:tab w:val="num" w:pos="4320"/>
+        </w:tabs>
+        <w:ind w:left="4320" w:hanging="360"/>
+      </w:pPr>
+      <w:rPr>
+        <w:rFonts w:ascii="Wingdings" w:hAnsi="Wingdings" w:hint="default"/>
+        <w:sz w:val="20"/>
+      </w:rPr>
+    </w:lvl>
+    <w:lvl w:ilvl="6" w:tentative="1">
+      <w:start w:val="1"/>
+      <w:numFmt w:val="bullet"/>
+      <w:lvlText w:val=""/>
+      <w:lvlJc w:val="left"/>
+      <w:pPr>
+        <w:tabs>
+          <w:tab w:val="num" w:pos="5040"/>
+        </w:tabs>
+        <w:ind w:left="5040" w:hanging="360"/>
+      </w:pPr>
+      <w:rPr>
+        <w:rFonts w:ascii="Wingdings" w:hAnsi="Wingdings" w:hint="default"/>
+        <w:sz w:val="20"/>
+      </w:rPr>
+    </w:lvl>
+    <w:lvl w:ilvl="7" w:tentative="1">
+      <w:start w:val="1"/>
+      <w:numFmt w:val="bullet"/>
+      <w:lvlText w:val=""/>
+      <w:lvlJc w:val="left"/>
+      <w:pPr>
+        <w:tabs>
+          <w:tab w:val="num" w:pos="5760"/>
+        </w:tabs>
+        <w:ind w:left="5760" w:hanging="360"/>
+      </w:pPr>
+      <w:rPr>
+        <w:rFonts w:ascii="Wingdings" w:hAnsi="Wingdings" w:hint="default"/>
+        <w:sz w:val="20"/>
+      </w:rPr>
+    </w:lvl>
+    <w:lvl w:ilvl="8" w:tentative="1">
+      <w:start w:val="1"/>
+      <w:numFmt w:val="bullet"/>
+      <w:lvlText w:val=""/>
+      <w:lvlJc w:val="left"/>
+      <w:pPr>
+        <w:tabs>
+          <w:tab w:val="num" w:pos="6480"/>
+        </w:tabs>
+        <w:ind w:left="6480" w:hanging="360"/>
+      </w:pPr>
+      <w:rPr>
+        <w:rFonts w:ascii="Wingdings" w:hAnsi="Wingdings" w:hint="default"/>
+        <w:sz w:val="20"/>
+      </w:rPr>
+    </w:lvl>
+  </w:abstractNum>
+  <w:abstractNum w:abstractNumId="12" w15:restartNumberingAfterBreak="0">
+    <w:nsid w:val="56293912"/>
+    <w:multiLevelType w:val="hybridMultilevel"/>
+    <w:tmpl w:val="52ACDFDC"/>
+    <w:lvl w:ilvl="0" w:tplc="6E4CF058">
+      <w:numFmt w:val="bullet"/>
+      <w:lvlText w:val=""/>
+      <w:lvlJc w:val="left"/>
+      <w:pPr>
+        <w:ind w:left="1080" w:hanging="360"/>
+      </w:pPr>
+      <w:rPr>
+        <w:rFonts w:ascii="Aptos" w:eastAsiaTheme="minorHAnsi" w:hAnsi="Aptos" w:cstheme="minorBidi" w:hint="default"/>
+      </w:rPr>
+    </w:lvl>
+    <w:lvl w:ilvl="1" w:tplc="04090003" w:tentative="1">
+      <w:start w:val="1"/>
+      <w:numFmt w:val="bullet"/>
+      <w:lvlText w:val="o"/>
+      <w:lvlJc w:val="left"/>
+      <w:pPr>
+        <w:ind w:left="1800" w:hanging="360"/>
+      </w:pPr>
+      <w:rPr>
+        <w:rFonts w:ascii="Courier New" w:hAnsi="Courier New" w:cs="Courier New" w:hint="default"/>
+      </w:rPr>
+    </w:lvl>
+    <w:lvl w:ilvl="2" w:tplc="04090005" w:tentative="1">
+      <w:start w:val="1"/>
+      <w:numFmt w:val="bullet"/>
+      <w:lvlText w:val=""/>
+      <w:lvlJc w:val="left"/>
+      <w:pPr>
+        <w:ind w:left="2520" w:hanging="360"/>
+      </w:pPr>
+      <w:rPr>
+        <w:rFonts w:ascii="Wingdings" w:hAnsi="Wingdings" w:hint="default"/>
+      </w:rPr>
+    </w:lvl>
+    <w:lvl w:ilvl="3" w:tplc="04090001" w:tentative="1">
+      <w:start w:val="1"/>
+      <w:numFmt w:val="bullet"/>
+      <w:lvlText w:val=""/>
+      <w:lvlJc w:val="left"/>
+      <w:pPr>
+        <w:ind w:left="3240" w:hanging="360"/>
+      </w:pPr>
+      <w:rPr>
+        <w:rFonts w:ascii="Symbol" w:hAnsi="Symbol" w:hint="default"/>
+      </w:rPr>
+    </w:lvl>
+    <w:lvl w:ilvl="4" w:tplc="04090003" w:tentative="1">
+      <w:start w:val="1"/>
+      <w:numFmt w:val="bullet"/>
+      <w:lvlText w:val="o"/>
+      <w:lvlJc w:val="left"/>
+      <w:pPr>
+        <w:ind w:left="3960" w:hanging="360"/>
+      </w:pPr>
+      <w:rPr>
+        <w:rFonts w:ascii="Courier New" w:hAnsi="Courier New" w:cs="Courier New" w:hint="default"/>
+      </w:rPr>
+    </w:lvl>
+    <w:lvl w:ilvl="5" w:tplc="04090005" w:tentative="1">
+      <w:start w:val="1"/>
+      <w:numFmt w:val="bullet"/>
+      <w:lvlText w:val=""/>
+      <w:lvlJc w:val="left"/>
+      <w:pPr>
+        <w:ind w:left="4680" w:hanging="360"/>
+      </w:pPr>
+      <w:rPr>
+        <w:rFonts w:ascii="Wingdings" w:hAnsi="Wingdings" w:hint="default"/>
+      </w:rPr>
+    </w:lvl>
+    <w:lvl w:ilvl="6" w:tplc="04090001" w:tentative="1">
+      <w:start w:val="1"/>
+      <w:numFmt w:val="bullet"/>
+      <w:lvlText w:val=""/>
+      <w:lvlJc w:val="left"/>
+      <w:pPr>
+        <w:ind w:left="5400" w:hanging="360"/>
+      </w:pPr>
+      <w:rPr>
+        <w:rFonts w:ascii="Symbol" w:hAnsi="Symbol" w:hint="default"/>
+      </w:rPr>
+    </w:lvl>
+    <w:lvl w:ilvl="7" w:tplc="04090003" w:tentative="1">
+      <w:start w:val="1"/>
+      <w:numFmt w:val="bullet"/>
+      <w:lvlText w:val="o"/>
+      <w:lvlJc w:val="left"/>
+      <w:pPr>
+        <w:ind w:left="6120" w:hanging="360"/>
+      </w:pPr>
+      <w:rPr>
+        <w:rFonts w:ascii="Courier New" w:hAnsi="Courier New" w:cs="Courier New" w:hint="default"/>
+      </w:rPr>
+    </w:lvl>
+    <w:lvl w:ilvl="8" w:tplc="04090005" w:tentative="1">
+      <w:start w:val="1"/>
+      <w:numFmt w:val="bullet"/>
+      <w:lvlText w:val=""/>
+      <w:lvlJc w:val="left"/>
+      <w:pPr>
+        <w:ind w:left="6840" w:hanging="360"/>
+      </w:pPr>
+      <w:rPr>
+        <w:rFonts w:ascii="Wingdings" w:hAnsi="Wingdings" w:hint="default"/>
+      </w:rPr>
+    </w:lvl>
+  </w:abstractNum>
+  <w:abstractNum w:abstractNumId="13" w15:restartNumberingAfterBreak="0">
+    <w:nsid w:val="57C03014"/>
+    <w:multiLevelType w:val="hybridMultilevel"/>
+    <w:tmpl w:val="58B237B2"/>
+    <w:lvl w:ilvl="0" w:tplc="0409000F">
+      <w:start w:val="1"/>
+      <w:numFmt w:val="decimal"/>
+      <w:lvlText w:val="%1."/>
+      <w:lvlJc w:val="left"/>
+      <w:pPr>
+        <w:ind w:left="1080" w:hanging="360"/>
+      </w:pPr>
+    </w:lvl>
+    <w:lvl w:ilvl="1" w:tplc="04090019">
+      <w:start w:val="1"/>
+      <w:numFmt w:val="lowerLetter"/>
+      <w:lvlText w:val="%2."/>
+      <w:lvlJc w:val="left"/>
+      <w:pPr>
+        <w:ind w:left="1800" w:hanging="360"/>
+      </w:pPr>
+    </w:lvl>
+    <w:lvl w:ilvl="2" w:tplc="0409001B" w:tentative="1">
+      <w:start w:val="1"/>
+      <w:numFmt w:val="lowerRoman"/>
+      <w:lvlText w:val="%3."/>
+      <w:lvlJc w:val="right"/>
+      <w:pPr>
+        <w:ind w:left="2520" w:hanging="180"/>
+      </w:pPr>
+    </w:lvl>
+    <w:lvl w:ilvl="3" w:tplc="0409000F" w:tentative="1">
+      <w:start w:val="1"/>
+      <w:numFmt w:val="decimal"/>
+      <w:lvlText w:val="%4."/>
+      <w:lvlJc w:val="left"/>
+      <w:pPr>
+        <w:ind w:left="3240" w:hanging="360"/>
+      </w:pPr>
+    </w:lvl>
+    <w:lvl w:ilvl="4" w:tplc="04090019" w:tentative="1">
+      <w:start w:val="1"/>
+      <w:numFmt w:val="lowerLetter"/>
+      <w:lvlText w:val="%5."/>
+      <w:lvlJc w:val="left"/>
+      <w:pPr>
+        <w:ind w:left="3960" w:hanging="360"/>
+      </w:pPr>
+    </w:lvl>
+    <w:lvl w:ilvl="5" w:tplc="0409001B" w:tentative="1">
+      <w:start w:val="1"/>
+      <w:numFmt w:val="lowerRoman"/>
+      <w:lvlText w:val="%6."/>
+      <w:lvlJc w:val="right"/>
+      <w:pPr>
+        <w:ind w:left="4680" w:hanging="180"/>
+      </w:pPr>
+    </w:lvl>
+    <w:lvl w:ilvl="6" w:tplc="0409000F" w:tentative="1">
+      <w:start w:val="1"/>
+      <w:numFmt w:val="decimal"/>
+      <w:lvlText w:val="%7."/>
+      <w:lvlJc w:val="left"/>
+      <w:pPr>
+        <w:ind w:left="5400" w:hanging="360"/>
+      </w:pPr>
+    </w:lvl>
+    <w:lvl w:ilvl="7" w:tplc="04090019" w:tentative="1">
+      <w:start w:val="1"/>
+      <w:numFmt w:val="lowerLetter"/>
+      <w:lvlText w:val="%8."/>
+      <w:lvlJc w:val="left"/>
+      <w:pPr>
+        <w:ind w:left="6120" w:hanging="360"/>
+      </w:pPr>
+    </w:lvl>
+    <w:lvl w:ilvl="8" w:tplc="0409001B" w:tentative="1">
+      <w:start w:val="1"/>
+      <w:numFmt w:val="lowerRoman"/>
+      <w:lvlText w:val="%9."/>
+      <w:lvlJc w:val="right"/>
+      <w:pPr>
+        <w:ind w:left="6840" w:hanging="180"/>
+      </w:pPr>
+    </w:lvl>
+  </w:abstractNum>
+  <w:abstractNum w:abstractNumId="14" w15:restartNumberingAfterBreak="0">
+    <w:nsid w:val="5BAB7B14"/>
+    <w:multiLevelType w:val="hybridMultilevel"/>
+    <w:tmpl w:val="0694D84E"/>
+    <w:lvl w:ilvl="0" w:tplc="0409000F">
+      <w:start w:val="1"/>
+      <w:numFmt w:val="decimal"/>
+      <w:lvlText w:val="%1."/>
+      <w:lvlJc w:val="left"/>
+      <w:pPr>
+        <w:ind w:left="720" w:hanging="360"/>
+      </w:pPr>
+    </w:lvl>
+    <w:lvl w:ilvl="1" w:tplc="04090019" w:tentative="1">
+      <w:start w:val="1"/>
+      <w:numFmt w:val="lowerLetter"/>
+      <w:lvlText w:val="%2."/>
+      <w:lvlJc w:val="left"/>
+      <w:pPr>
+        <w:ind w:left="1440" w:hanging="360"/>
+      </w:pPr>
+    </w:lvl>
+    <w:lvl w:ilvl="2" w:tplc="0409001B" w:tentative="1">
+      <w:start w:val="1"/>
+      <w:numFmt w:val="lowerRoman"/>
+      <w:lvlText w:val="%3."/>
+      <w:lvlJc w:val="right"/>
+      <w:pPr>
+        <w:ind w:left="2160" w:hanging="180"/>
+      </w:pPr>
+    </w:lvl>
+    <w:lvl w:ilvl="3" w:tplc="0409000F" w:tentative="1">
+      <w:start w:val="1"/>
+      <w:numFmt w:val="decimal"/>
+      <w:lvlText w:val="%4."/>
+      <w:lvlJc w:val="left"/>
+      <w:pPr>
+        <w:ind w:left="2880" w:hanging="360"/>
+      </w:pPr>
+    </w:lvl>
+    <w:lvl w:ilvl="4" w:tplc="04090019" w:tentative="1">
+      <w:start w:val="1"/>
+      <w:numFmt w:val="lowerLetter"/>
+      <w:lvlText w:val="%5."/>
+      <w:lvlJc w:val="left"/>
+      <w:pPr>
+        <w:ind w:left="3600" w:hanging="360"/>
+      </w:pPr>
+    </w:lvl>
+    <w:lvl w:ilvl="5" w:tplc="0409001B" w:tentative="1">
+      <w:start w:val="1"/>
+      <w:numFmt w:val="lowerRoman"/>
+      <w:lvlText w:val="%6."/>
+      <w:lvlJc w:val="right"/>
+      <w:pPr>
+        <w:ind w:left="4320" w:hanging="180"/>
+      </w:pPr>
+    </w:lvl>
+    <w:lvl w:ilvl="6" w:tplc="0409000F" w:tentative="1">
+      <w:start w:val="1"/>
+      <w:numFmt w:val="decimal"/>
+      <w:lvlText w:val="%7."/>
+      <w:lvlJc w:val="left"/>
+      <w:pPr>
+        <w:ind w:left="5040" w:hanging="360"/>
+      </w:pPr>
+    </w:lvl>
+    <w:lvl w:ilvl="7" w:tplc="04090019" w:tentative="1">
+      <w:start w:val="1"/>
+      <w:numFmt w:val="lowerLetter"/>
+      <w:lvlText w:val="%8."/>
+      <w:lvlJc w:val="left"/>
+      <w:pPr>
+        <w:ind w:left="5760" w:hanging="360"/>
+      </w:pPr>
+    </w:lvl>
+    <w:lvl w:ilvl="8" w:tplc="0409001B" w:tentative="1">
+      <w:start w:val="1"/>
+      <w:numFmt w:val="lowerRoman"/>
+      <w:lvlText w:val="%9."/>
+      <w:lvlJc w:val="right"/>
+      <w:pPr>
+        <w:ind w:left="6480" w:hanging="180"/>
+      </w:pPr>
+    </w:lvl>
+  </w:abstractNum>
+  <w:abstractNum w:abstractNumId="15" w15:restartNumberingAfterBreak="0">
+    <w:nsid w:val="61CD4331"/>
+    <w:multiLevelType w:val="hybridMultilevel"/>
+    <w:tmpl w:val="E6AE6612"/>
+    <w:lvl w:ilvl="0" w:tplc="0409000F">
+      <w:start w:val="1"/>
+      <w:numFmt w:val="decimal"/>
+      <w:lvlText w:val="%1."/>
+      <w:lvlJc w:val="left"/>
+      <w:pPr>
+        <w:ind w:left="720" w:hanging="360"/>
+      </w:pPr>
+    </w:lvl>
+    <w:lvl w:ilvl="1" w:tplc="04090019" w:tentative="1">
+      <w:start w:val="1"/>
+      <w:numFmt w:val="lowerLetter"/>
+      <w:lvlText w:val="%2."/>
+      <w:lvlJc w:val="left"/>
+      <w:pPr>
+        <w:ind w:left="1440" w:hanging="360"/>
+      </w:pPr>
+    </w:lvl>
+    <w:lvl w:ilvl="2" w:tplc="0409001B" w:tentative="1">
+      <w:start w:val="1"/>
+      <w:numFmt w:val="lowerRoman"/>
+      <w:lvlText w:val="%3."/>
+      <w:lvlJc w:val="right"/>
+      <w:pPr>
+        <w:ind w:left="2160" w:hanging="180"/>
+      </w:pPr>
+    </w:lvl>
+    <w:lvl w:ilvl="3" w:tplc="0409000F" w:tentative="1">
+      <w:start w:val="1"/>
+      <w:numFmt w:val="decimal"/>
+      <w:lvlText w:val="%4."/>
+      <w:lvlJc w:val="left"/>
+      <w:pPr>
+        <w:ind w:left="2880" w:hanging="360"/>
+      </w:pPr>
+    </w:lvl>
+    <w:lvl w:ilvl="4" w:tplc="04090019" w:tentative="1">
+      <w:start w:val="1"/>
+      <w:numFmt w:val="lowerLetter"/>
+      <w:lvlText w:val="%5."/>
+      <w:lvlJc w:val="left"/>
+      <w:pPr>
+        <w:ind w:left="3600" w:hanging="360"/>
+      </w:pPr>
+    </w:lvl>
+    <w:lvl w:ilvl="5" w:tplc="0409001B" w:tentative="1">
+      <w:start w:val="1"/>
+      <w:numFmt w:val="lowerRoman"/>
+      <w:lvlText w:val="%6."/>
+      <w:lvlJc w:val="right"/>
+      <w:pPr>
+        <w:ind w:left="4320" w:hanging="180"/>
+      </w:pPr>
+    </w:lvl>
+    <w:lvl w:ilvl="6" w:tplc="0409000F" w:tentative="1">
+      <w:start w:val="1"/>
+      <w:numFmt w:val="decimal"/>
+      <w:lvlText w:val="%7."/>
+      <w:lvlJc w:val="left"/>
+      <w:pPr>
+        <w:ind w:left="5040" w:hanging="360"/>
+      </w:pPr>
+    </w:lvl>
+    <w:lvl w:ilvl="7" w:tplc="04090019" w:tentative="1">
+      <w:start w:val="1"/>
+      <w:numFmt w:val="lowerLetter"/>
+      <w:lvlText w:val="%8."/>
+      <w:lvlJc w:val="left"/>
+      <w:pPr>
+        <w:ind w:left="5760" w:hanging="360"/>
+      </w:pPr>
+    </w:lvl>
+    <w:lvl w:ilvl="8" w:tplc="0409001B" w:tentative="1">
+      <w:start w:val="1"/>
+      <w:numFmt w:val="lowerRoman"/>
+      <w:lvlText w:val="%9."/>
+      <w:lvlJc w:val="right"/>
+      <w:pPr>
+        <w:ind w:left="6480" w:hanging="180"/>
+      </w:pPr>
+    </w:lvl>
+  </w:abstractNum>
+  <w:abstractNum w:abstractNumId="16" w15:restartNumberingAfterBreak="0">
     <w:nsid w:val="72A03552"/>
     <w:multiLevelType w:val="hybridMultilevel"/>
     <w:tmpl w:val="83D28E9A"/>
@@ -1666,25 +3233,55 @@
     </w:lvl>
   </w:abstractNum>
   <w:num w:numId="1" w16cid:durableId="1801453588">
+    <w:abstractNumId w:val="6"/>
+  </w:num>
+  <w:num w:numId="2" w16cid:durableId="347147274">
+    <w:abstractNumId w:val="1"/>
+  </w:num>
+  <w:num w:numId="3" w16cid:durableId="1496263454">
     <w:abstractNumId w:val="3"/>
   </w:num>
-  <w:num w:numId="2" w16cid:durableId="347147274">
+  <w:num w:numId="4" w16cid:durableId="1246844452">
+    <w:abstractNumId w:val="9"/>
+  </w:num>
+  <w:num w:numId="5" w16cid:durableId="330180956">
+    <w:abstractNumId w:val="5"/>
+  </w:num>
+  <w:num w:numId="6" w16cid:durableId="163323009">
+    <w:abstractNumId w:val="7"/>
+  </w:num>
+  <w:num w:numId="7" w16cid:durableId="1981567444">
+    <w:abstractNumId w:val="16"/>
+  </w:num>
+  <w:num w:numId="8" w16cid:durableId="1667974627">
+    <w:abstractNumId w:val="10"/>
+  </w:num>
+  <w:num w:numId="9" w16cid:durableId="1502617736">
+    <w:abstractNumId w:val="2"/>
+  </w:num>
+  <w:num w:numId="10" w16cid:durableId="1081752218">
+    <w:abstractNumId w:val="12"/>
+  </w:num>
+  <w:num w:numId="11" w16cid:durableId="971791639">
     <w:abstractNumId w:val="0"/>
   </w:num>
-  <w:num w:numId="3" w16cid:durableId="1496263454">
-    <w:abstractNumId w:val="1"/>
-  </w:num>
-  <w:num w:numId="4" w16cid:durableId="1246844452">
-    <w:abstractNumId w:val="5"/>
-  </w:num>
-  <w:num w:numId="5" w16cid:durableId="330180956">
-    <w:abstractNumId w:val="2"/>
-  </w:num>
-  <w:num w:numId="6" w16cid:durableId="163323009">
+  <w:num w:numId="12" w16cid:durableId="1117799624">
     <w:abstractNumId w:val="4"/>
   </w:num>
-  <w:num w:numId="7" w16cid:durableId="1981567444">
-    <w:abstractNumId w:val="6"/>
+  <w:num w:numId="13" w16cid:durableId="452595083">
+    <w:abstractNumId w:val="11"/>
+  </w:num>
+  <w:num w:numId="14" w16cid:durableId="1380934081">
+    <w:abstractNumId w:val="15"/>
+  </w:num>
+  <w:num w:numId="15" w16cid:durableId="1732920775">
+    <w:abstractNumId w:val="8"/>
+  </w:num>
+  <w:num w:numId="16" w16cid:durableId="1945962801">
+    <w:abstractNumId w:val="14"/>
+  </w:num>
+  <w:num w:numId="17" w16cid:durableId="2087998384">
+    <w:abstractNumId w:val="13"/>
   </w:num>
 </w:numbering>
 </file>
@@ -2291,7 +3888,6 @@
   <w:style w:type="character" w:default="1" w:styleId="DefaultParagraphFont">
     <w:name w:val="Default Paragraph Font"/>
     <w:uiPriority w:val="1"/>
-    <w:semiHidden/>
     <w:unhideWhenUsed/>
   </w:style>
   <w:style w:type="table" w:default="1" w:styleId="TableNormal">
@@ -2648,6 +4244,17 @@
       <w:u w:val="single"/>
     </w:rPr>
   </w:style>
+  <w:style w:type="paragraph" w:styleId="NormalWeb">
+    <w:name w:val="Normal (Web)"/>
+    <w:basedOn w:val="Normal"/>
+    <w:uiPriority w:val="99"/>
+    <w:semiHidden/>
+    <w:unhideWhenUsed/>
+    <w:rsid w:val="00FA5059"/>
+    <w:rPr>
+      <w:rFonts w:ascii="Times New Roman" w:hAnsi="Times New Roman" w:cs="Times New Roman"/>
+    </w:rPr>
+  </w:style>
 </w:styles>
 </file>
 

</xml_diff>